<commit_message>
only UDP testing part and Ercon's changes oustanding
</commit_message>
<xml_diff>
--- a/Final Report.docx
+++ b/Final Report.docx
@@ -5021,27 +5021,14 @@
                             <w:r>
                               <w:t xml:space="preserve">Figure </w:t>
                             </w:r>
-                            <w:r>
-                              <w:fldChar w:fldCharType="begin"/>
-                            </w:r>
-                            <w:r>
-                              <w:instrText xml:space="preserve"> SEQ Figure \* ARABIC </w:instrText>
-                            </w:r>
-                            <w:r>
-                              <w:fldChar w:fldCharType="separate"/>
-                            </w:r>
-                            <w:r>
-                              <w:rPr>
-                                <w:noProof/>
-                              </w:rPr>
-                              <w:t>1</w:t>
-                            </w:r>
-                            <w:r>
-                              <w:rPr>
-                                <w:noProof/>
-                              </w:rPr>
-                              <w:fldChar w:fldCharType="end"/>
-                            </w:r>
+                            <w:fldSimple w:instr=" SEQ Figure \* ARABIC ">
+                              <w:r>
+                                <w:rPr>
+                                  <w:noProof/>
+                                </w:rPr>
+                                <w:t>1</w:t>
+                              </w:r>
+                            </w:fldSimple>
                             <w:r>
                               <w:t xml:space="preserve"> - Organisation of Brambles</w:t>
                             </w:r>
@@ -5078,27 +5065,14 @@
                       <w:r>
                         <w:t xml:space="preserve">Figure </w:t>
                       </w:r>
-                      <w:r>
-                        <w:fldChar w:fldCharType="begin"/>
-                      </w:r>
-                      <w:r>
-                        <w:instrText xml:space="preserve"> SEQ Figure \* ARABIC </w:instrText>
-                      </w:r>
-                      <w:r>
-                        <w:fldChar w:fldCharType="separate"/>
-                      </w:r>
-                      <w:r>
-                        <w:rPr>
-                          <w:noProof/>
-                        </w:rPr>
-                        <w:t>1</w:t>
-                      </w:r>
-                      <w:r>
-                        <w:rPr>
-                          <w:noProof/>
-                        </w:rPr>
-                        <w:fldChar w:fldCharType="end"/>
-                      </w:r>
+                      <w:fldSimple w:instr=" SEQ Figure \* ARABIC ">
+                        <w:r>
+                          <w:rPr>
+                            <w:noProof/>
+                          </w:rPr>
+                          <w:t>1</w:t>
+                        </w:r>
+                      </w:fldSimple>
                       <w:r>
                         <w:t xml:space="preserve"> - Organisation of Brambles</w:t>
                       </w:r>
@@ -6295,8 +6269,8 @@
           <w:b/>
         </w:rPr>
       </w:pPr>
-      <w:bookmarkStart w:id="11" w:name="_Toc477426721"/>
-      <w:bookmarkStart w:id="12" w:name="_Toc477907889"/>
+      <w:bookmarkStart w:id="11" w:name="_Toc477907889"/>
+      <w:bookmarkStart w:id="12" w:name="_Toc477426721"/>
       <w:r>
         <w:rPr>
           <w:rFonts w:cs="Times New Roman"/>
@@ -6304,7 +6278,7 @@
         </w:rPr>
         <w:t>1.4. Technologies</w:t>
       </w:r>
-      <w:bookmarkEnd w:id="12"/>
+      <w:bookmarkEnd w:id="11"/>
     </w:p>
     <w:p>
       <w:pPr>
@@ -6421,7 +6395,7 @@
         <w:t xml:space="preserve"> and JavaScript.</w:t>
       </w:r>
     </w:p>
-    <w:bookmarkEnd w:id="11"/>
+    <w:bookmarkEnd w:id="12"/>
     <w:p/>
     <w:p>
       <w:pPr>
@@ -6467,7 +6441,14 @@
           <w:rFonts w:cs="Times New Roman"/>
           <w:lang w:eastAsia="en-GB"/>
         </w:rPr>
-        <w:t>2.1 Summary of Requirements</w:t>
+        <w:t>2.1 Summary</w:t>
+      </w:r>
+      <w:r>
+        <w:rPr>
+          <w:rFonts w:cs="Times New Roman"/>
+          <w:lang w:eastAsia="en-GB"/>
+        </w:rPr>
+        <w:t xml:space="preserve"> of Requirements</w:t>
       </w:r>
       <w:bookmarkEnd w:id="14"/>
       <w:r>
@@ -9920,27 +9901,14 @@
         <w:lastRenderedPageBreak/>
         <w:t xml:space="preserve">Figure </w:t>
       </w:r>
-      <w:r>
-        <w:fldChar w:fldCharType="begin"/>
-      </w:r>
-      <w:r>
-        <w:instrText xml:space="preserve"> SEQ Figure \* ARABIC </w:instrText>
-      </w:r>
-      <w:r>
-        <w:fldChar w:fldCharType="separate"/>
-      </w:r>
-      <w:r>
-        <w:rPr>
-          <w:noProof/>
-        </w:rPr>
-        <w:t>2</w:t>
-      </w:r>
-      <w:r>
-        <w:rPr>
-          <w:noProof/>
-        </w:rPr>
-        <w:fldChar w:fldCharType="end"/>
-      </w:r>
+      <w:fldSimple w:instr=" SEQ Figure \* ARABIC ">
+        <w:r>
+          <w:rPr>
+            <w:noProof/>
+          </w:rPr>
+          <w:t>2</w:t>
+        </w:r>
+      </w:fldSimple>
       <w:r>
         <w:t xml:space="preserve"> - Use Case Diagram showing user interaction with system</w:t>
       </w:r>
@@ -10016,27 +9984,14 @@
       <w:r>
         <w:t xml:space="preserve">Figure </w:t>
       </w:r>
-      <w:r>
-        <w:fldChar w:fldCharType="begin"/>
-      </w:r>
-      <w:r>
-        <w:instrText xml:space="preserve"> SEQ Figure \* ARABIC </w:instrText>
-      </w:r>
-      <w:r>
-        <w:fldChar w:fldCharType="separate"/>
-      </w:r>
-      <w:r>
-        <w:rPr>
-          <w:noProof/>
-        </w:rPr>
-        <w:t>3</w:t>
-      </w:r>
-      <w:r>
-        <w:rPr>
-          <w:noProof/>
-        </w:rPr>
-        <w:fldChar w:fldCharType="end"/>
-      </w:r>
+      <w:fldSimple w:instr=" SEQ Figure \* ARABIC ">
+        <w:r>
+          <w:rPr>
+            <w:noProof/>
+          </w:rPr>
+          <w:t>3</w:t>
+        </w:r>
+      </w:fldSimple>
       <w:r>
         <w:t xml:space="preserve"> - Data Flow Diagram</w:t>
       </w:r>
@@ -10106,27 +10061,14 @@
       <w:r>
         <w:t xml:space="preserve">Figure </w:t>
       </w:r>
-      <w:r>
-        <w:fldChar w:fldCharType="begin"/>
-      </w:r>
-      <w:r>
-        <w:instrText xml:space="preserve"> SEQ Figure \* ARABIC </w:instrText>
-      </w:r>
-      <w:r>
-        <w:fldChar w:fldCharType="separate"/>
-      </w:r>
-      <w:r>
-        <w:rPr>
-          <w:noProof/>
-        </w:rPr>
-        <w:t>4</w:t>
-      </w:r>
-      <w:r>
-        <w:rPr>
-          <w:noProof/>
-        </w:rPr>
-        <w:fldChar w:fldCharType="end"/>
-      </w:r>
+      <w:fldSimple w:instr=" SEQ Figure \* ARABIC ">
+        <w:r>
+          <w:rPr>
+            <w:noProof/>
+          </w:rPr>
+          <w:t>4</w:t>
+        </w:r>
+      </w:fldSimple>
       <w:r>
         <w:t xml:space="preserve"> - Sequence Diagram</w:t>
       </w:r>
@@ -10449,27 +10391,14 @@
       <w:r>
         <w:t xml:space="preserve">Figure </w:t>
       </w:r>
-      <w:r>
-        <w:fldChar w:fldCharType="begin"/>
-      </w:r>
-      <w:r>
-        <w:instrText xml:space="preserve"> SEQ Figure \* ARABIC </w:instrText>
-      </w:r>
-      <w:r>
-        <w:fldChar w:fldCharType="separate"/>
-      </w:r>
-      <w:r>
-        <w:rPr>
-          <w:noProof/>
-        </w:rPr>
-        <w:t>5</w:t>
-      </w:r>
-      <w:r>
-        <w:rPr>
-          <w:noProof/>
-        </w:rPr>
-        <w:fldChar w:fldCharType="end"/>
-      </w:r>
+      <w:fldSimple w:instr=" SEQ Figure \* ARABIC ">
+        <w:r>
+          <w:rPr>
+            <w:noProof/>
+          </w:rPr>
+          <w:t>5</w:t>
+        </w:r>
+      </w:fldSimple>
       <w:r>
         <w:t xml:space="preserve"> - Linux /proc/stat file example</w:t>
       </w:r>
@@ -11152,6 +11081,135 @@
           <w:lang w:eastAsia="ko-KR"/>
         </w:rPr>
         <w:lastRenderedPageBreak/>
+        <mc:AlternateContent>
+          <mc:Choice Requires="wps">
+            <w:drawing>
+              <wp:anchor distT="0" distB="0" distL="114300" distR="114300" simplePos="0" relativeHeight="251674624" behindDoc="1" locked="0" layoutInCell="1" allowOverlap="1" wp14:anchorId="40D134E5" wp14:editId="34E7048B">
+                <wp:simplePos x="0" y="0"/>
+                <wp:positionH relativeFrom="margin">
+                  <wp:align>right</wp:align>
+                </wp:positionH>
+                <wp:positionV relativeFrom="paragraph">
+                  <wp:posOffset>5875655</wp:posOffset>
+                </wp:positionV>
+                <wp:extent cx="5867400" cy="635"/>
+                <wp:effectExtent l="0" t="0" r="0" b="0"/>
+                <wp:wrapTight wrapText="bothSides">
+                  <wp:wrapPolygon edited="0">
+                    <wp:start x="0" y="0"/>
+                    <wp:lineTo x="0" y="20057"/>
+                    <wp:lineTo x="21530" y="20057"/>
+                    <wp:lineTo x="21530" y="0"/>
+                    <wp:lineTo x="0" y="0"/>
+                  </wp:wrapPolygon>
+                </wp:wrapTight>
+                <wp:docPr id="21" name="Text Box 21"/>
+                <wp:cNvGraphicFramePr/>
+                <a:graphic xmlns:a="http://schemas.openxmlformats.org/drawingml/2006/main">
+                  <a:graphicData uri="http://schemas.microsoft.com/office/word/2010/wordprocessingShape">
+                    <wps:wsp>
+                      <wps:cNvSpPr txBox="1"/>
+                      <wps:spPr>
+                        <a:xfrm>
+                          <a:off x="0" y="0"/>
+                          <a:ext cx="5867400" cy="635"/>
+                        </a:xfrm>
+                        <a:prstGeom prst="rect">
+                          <a:avLst/>
+                        </a:prstGeom>
+                        <a:solidFill>
+                          <a:prstClr val="white"/>
+                        </a:solidFill>
+                        <a:ln>
+                          <a:noFill/>
+                        </a:ln>
+                        <a:effectLst/>
+                      </wps:spPr>
+                      <wps:txbx>
+                        <w:txbxContent>
+                          <w:p>
+                            <w:pPr>
+                              <w:pStyle w:val="Caption"/>
+                              <w:rPr>
+                                <w:noProof/>
+                              </w:rPr>
+                            </w:pPr>
+                            <w:bookmarkStart w:id="23" w:name="_Toc477840019"/>
+                            <w:r>
+                              <w:t xml:space="preserve">Figure </w:t>
+                            </w:r>
+                            <w:fldSimple w:instr=" SEQ Figure \* ARABIC ">
+                              <w:r>
+                                <w:rPr>
+                                  <w:noProof/>
+                                </w:rPr>
+                                <w:t>6</w:t>
+                              </w:r>
+                            </w:fldSimple>
+                            <w:r>
+                              <w:t xml:space="preserve"> - Calculating CPU usage</w:t>
+                            </w:r>
+                            <w:bookmarkEnd w:id="23"/>
+                          </w:p>
+                        </w:txbxContent>
+                      </wps:txbx>
+                      <wps:bodyPr rot="0" spcFirstLastPara="0" vertOverflow="overflow" horzOverflow="overflow" vert="horz" wrap="square" lIns="0" tIns="0" rIns="0" bIns="0" numCol="1" spcCol="0" rtlCol="0" fromWordArt="0" anchor="t" anchorCtr="0" forceAA="0" compatLnSpc="1">
+                        <a:prstTxWarp prst="textNoShape">
+                          <a:avLst/>
+                        </a:prstTxWarp>
+                        <a:spAutoFit/>
+                      </wps:bodyPr>
+                    </wps:wsp>
+                  </a:graphicData>
+                </a:graphic>
+              </wp:anchor>
+            </w:drawing>
+          </mc:Choice>
+          <mc:Fallback>
+            <w:pict>
+              <v:shape w14:anchorId="40D134E5" id="Text Box 21" o:spid="_x0000_s1029" type="#_x0000_t202" style="position:absolute;margin-left:410.8pt;margin-top:462.65pt;width:462pt;height:.05pt;z-index:-251641856;visibility:visible;mso-wrap-style:square;mso-wrap-distance-left:9pt;mso-wrap-distance-top:0;mso-wrap-distance-right:9pt;mso-wrap-distance-bottom:0;mso-position-horizontal:right;mso-position-horizontal-relative:margin;mso-position-vertical:absolute;mso-position-vertical-relative:text;v-text-anchor:top" o:gfxdata="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" stroked="f">
+                <v:textbox style="mso-fit-shape-to-text:t" inset="0,0,0,0">
+                  <w:txbxContent>
+                    <w:p>
+                      <w:pPr>
+                        <w:pStyle w:val="Caption"/>
+                        <w:rPr>
+                          <w:noProof/>
+                        </w:rPr>
+                      </w:pPr>
+                      <w:bookmarkStart w:id="24" w:name="_Toc477840019"/>
+                      <w:r>
+                        <w:t xml:space="preserve">Figure </w:t>
+                      </w:r>
+                      <w:fldSimple w:instr=" SEQ Figure \* ARABIC ">
+                        <w:r>
+                          <w:rPr>
+                            <w:noProof/>
+                          </w:rPr>
+                          <w:t>6</w:t>
+                        </w:r>
+                      </w:fldSimple>
+                      <w:r>
+                        <w:t xml:space="preserve"> - Calculating CPU usage</w:t>
+                      </w:r>
+                      <w:bookmarkEnd w:id="24"/>
+                    </w:p>
+                  </w:txbxContent>
+                </v:textbox>
+                <w10:wrap type="tight" anchorx="margin"/>
+              </v:shape>
+            </w:pict>
+          </mc:Fallback>
+        </mc:AlternateContent>
+      </w:r>
+      <w:r>
+        <w:rPr>
+          <w:rFonts w:ascii="Times New Roman" w:hAnsi="Times New Roman" w:cs="Times New Roman"/>
+          <w:noProof/>
+          <w:sz w:val="24"/>
+          <w:szCs w:val="24"/>
+          <w:lang w:eastAsia="ko-KR"/>
+        </w:rPr>
         <mc:AlternateContent>
           <mc:Choice Requires="wps">
             <w:drawing>
@@ -12541,7 +12599,7 @@
           </mc:Choice>
           <mc:Fallback>
             <w:pict>
-              <v:rect id="Rectangle 17" o:spid="_x0000_s1029" style="position:absolute;margin-left:-6.35pt;margin-top:37.75pt;width:462pt;height:410.2pt;z-index:-251645952;visibility:visible;mso-wrap-style:square;mso-width-percent:0;mso-height-percent:0;mso-wrap-distance-left:9pt;mso-wrap-distance-top:0;mso-wrap-distance-right:9pt;mso-wrap-distance-bottom:0;mso-position-horizontal:absolute;mso-position-horizontal-relative:margin;mso-position-vertical:absolute;mso-position-vertical-relative:text;mso-width-percent:0;mso-height-percent:0;mso-width-relative:margin;mso-height-relative:margin;v-text-anchor:middle" o:gfxdata="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" filled="f" strokecolor="black [3213]" strokeweight="1pt">
+              <v:rect id="Rectangle 17" o:spid="_x0000_s1030" style="position:absolute;margin-left:-6.35pt;margin-top:37.75pt;width:462pt;height:410.2pt;z-index:-251645952;visibility:visible;mso-wrap-style:square;mso-width-percent:0;mso-height-percent:0;mso-wrap-distance-left:9pt;mso-wrap-distance-top:0;mso-wrap-distance-right:9pt;mso-wrap-distance-bottom:0;mso-position-horizontal:absolute;mso-position-horizontal-relative:margin;mso-position-vertical:absolute;mso-position-vertical-relative:text;mso-width-percent:0;mso-height-percent:0;mso-width-relative:margin;mso-height-relative:margin;v-text-anchor:middle" o:gfxdata="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" filled="f" strokecolor="black [3213]" strokeweight="1pt">
                 <v:textbox>
                   <w:txbxContent>
                     <w:p>
@@ -13854,160 +13912,6 @@
                 </v:textbox>
                 <w10:wrap type="tight" anchorx="margin"/>
               </v:rect>
-            </w:pict>
-          </mc:Fallback>
-        </mc:AlternateContent>
-      </w:r>
-      <w:r>
-        <w:rPr>
-          <w:rFonts w:ascii="Times New Roman" w:hAnsi="Times New Roman" w:cs="Times New Roman"/>
-          <w:noProof/>
-          <w:sz w:val="24"/>
-          <w:szCs w:val="24"/>
-          <w:lang w:eastAsia="ko-KR"/>
-        </w:rPr>
-        <mc:AlternateContent>
-          <mc:Choice Requires="wps">
-            <w:drawing>
-              <wp:anchor distT="0" distB="0" distL="114300" distR="114300" simplePos="0" relativeHeight="251674624" behindDoc="1" locked="0" layoutInCell="1" allowOverlap="1" wp14:anchorId="40D134E5" wp14:editId="34E7048B">
-                <wp:simplePos x="0" y="0"/>
-                <wp:positionH relativeFrom="column">
-                  <wp:posOffset>-149225</wp:posOffset>
-                </wp:positionH>
-                <wp:positionV relativeFrom="paragraph">
-                  <wp:posOffset>5555615</wp:posOffset>
-                </wp:positionV>
-                <wp:extent cx="5867400" cy="635"/>
-                <wp:effectExtent l="0" t="0" r="0" b="0"/>
-                <wp:wrapTight wrapText="bothSides">
-                  <wp:wrapPolygon edited="0">
-                    <wp:start x="0" y="0"/>
-                    <wp:lineTo x="0" y="21600"/>
-                    <wp:lineTo x="21600" y="21600"/>
-                    <wp:lineTo x="21600" y="0"/>
-                  </wp:wrapPolygon>
-                </wp:wrapTight>
-                <wp:docPr id="21" name="Text Box 21"/>
-                <wp:cNvGraphicFramePr/>
-                <a:graphic xmlns:a="http://schemas.openxmlformats.org/drawingml/2006/main">
-                  <a:graphicData uri="http://schemas.microsoft.com/office/word/2010/wordprocessingShape">
-                    <wps:wsp>
-                      <wps:cNvSpPr txBox="1"/>
-                      <wps:spPr>
-                        <a:xfrm>
-                          <a:off x="0" y="0"/>
-                          <a:ext cx="5867400" cy="635"/>
-                        </a:xfrm>
-                        <a:prstGeom prst="rect">
-                          <a:avLst/>
-                        </a:prstGeom>
-                        <a:solidFill>
-                          <a:prstClr val="white"/>
-                        </a:solidFill>
-                        <a:ln>
-                          <a:noFill/>
-                        </a:ln>
-                        <a:effectLst/>
-                      </wps:spPr>
-                      <wps:txbx>
-                        <w:txbxContent>
-                          <w:p>
-                            <w:pPr>
-                              <w:pStyle w:val="Caption"/>
-                              <w:rPr>
-                                <w:noProof/>
-                              </w:rPr>
-                            </w:pPr>
-                            <w:bookmarkStart w:id="23" w:name="_Toc477840019"/>
-                            <w:r>
-                              <w:t xml:space="preserve">Figure </w:t>
-                            </w:r>
-                            <w:r>
-                              <w:fldChar w:fldCharType="begin"/>
-                            </w:r>
-                            <w:r>
-                              <w:instrText xml:space="preserve"> SEQ Figure \* ARABIC </w:instrText>
-                            </w:r>
-                            <w:r>
-                              <w:fldChar w:fldCharType="separate"/>
-                            </w:r>
-                            <w:r>
-                              <w:rPr>
-                                <w:noProof/>
-                              </w:rPr>
-                              <w:t>6</w:t>
-                            </w:r>
-                            <w:r>
-                              <w:rPr>
-                                <w:noProof/>
-                              </w:rPr>
-                              <w:fldChar w:fldCharType="end"/>
-                            </w:r>
-                            <w:r>
-                              <w:t xml:space="preserve"> - Calculating CPU usage</w:t>
-                            </w:r>
-                            <w:bookmarkEnd w:id="23"/>
-                          </w:p>
-                        </w:txbxContent>
-                      </wps:txbx>
-                      <wps:bodyPr rot="0" spcFirstLastPara="0" vertOverflow="overflow" horzOverflow="overflow" vert="horz" wrap="square" lIns="0" tIns="0" rIns="0" bIns="0" numCol="1" spcCol="0" rtlCol="0" fromWordArt="0" anchor="t" anchorCtr="0" forceAA="0" compatLnSpc="1">
-                        <a:prstTxWarp prst="textNoShape">
-                          <a:avLst/>
-                        </a:prstTxWarp>
-                        <a:spAutoFit/>
-                      </wps:bodyPr>
-                    </wps:wsp>
-                  </a:graphicData>
-                </a:graphic>
-              </wp:anchor>
-            </w:drawing>
-          </mc:Choice>
-          <mc:Fallback>
-            <w:pict>
-              <v:shape w14:anchorId="40D134E5" id="Text Box 21" o:spid="_x0000_s1030" type="#_x0000_t202" style="position:absolute;margin-left:-11.75pt;margin-top:437.45pt;width:462pt;height:.05pt;z-index:-251641856;visibility:visible;mso-wrap-style:square;mso-wrap-distance-left:9pt;mso-wrap-distance-top:0;mso-wrap-distance-right:9pt;mso-wrap-distance-bottom:0;mso-position-horizontal:absolute;mso-position-horizontal-relative:text;mso-position-vertical:absolute;mso-position-vertical-relative:text;v-text-anchor:top" o:gfxdata="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" stroked="f">
-                <v:textbox style="mso-fit-shape-to-text:t" inset="0,0,0,0">
-                  <w:txbxContent>
-                    <w:p>
-                      <w:pPr>
-                        <w:pStyle w:val="Caption"/>
-                        <w:rPr>
-                          <w:noProof/>
-                        </w:rPr>
-                      </w:pPr>
-                      <w:bookmarkStart w:id="24" w:name="_Toc477840019"/>
-                      <w:r>
-                        <w:t xml:space="preserve">Figure </w:t>
-                      </w:r>
-                      <w:r>
-                        <w:fldChar w:fldCharType="begin"/>
-                      </w:r>
-                      <w:r>
-                        <w:instrText xml:space="preserve"> SEQ Figure \* ARABIC </w:instrText>
-                      </w:r>
-                      <w:r>
-                        <w:fldChar w:fldCharType="separate"/>
-                      </w:r>
-                      <w:r>
-                        <w:rPr>
-                          <w:noProof/>
-                        </w:rPr>
-                        <w:t>6</w:t>
-                      </w:r>
-                      <w:r>
-                        <w:rPr>
-                          <w:noProof/>
-                        </w:rPr>
-                        <w:fldChar w:fldCharType="end"/>
-                      </w:r>
-                      <w:r>
-                        <w:t xml:space="preserve"> - Calculating CPU usage</w:t>
-                      </w:r>
-                      <w:bookmarkEnd w:id="24"/>
-                    </w:p>
-                  </w:txbxContent>
-                </v:textbox>
-                <w10:wrap type="tight"/>
-              </v:shape>
             </w:pict>
           </mc:Fallback>
         </mc:AlternateContent>
@@ -14181,27 +14085,14 @@
       <w:r>
         <w:t xml:space="preserve">Figure </w:t>
       </w:r>
-      <w:r>
-        <w:fldChar w:fldCharType="begin"/>
-      </w:r>
-      <w:r>
-        <w:instrText xml:space="preserve"> SEQ Figure \* ARABIC </w:instrText>
-      </w:r>
-      <w:r>
-        <w:fldChar w:fldCharType="separate"/>
-      </w:r>
-      <w:r>
-        <w:rPr>
-          <w:noProof/>
-        </w:rPr>
-        <w:t>7</w:t>
-      </w:r>
-      <w:r>
-        <w:rPr>
-          <w:noProof/>
-        </w:rPr>
-        <w:fldChar w:fldCharType="end"/>
-      </w:r>
+      <w:fldSimple w:instr=" SEQ Figure \* ARABIC ">
+        <w:r>
+          <w:rPr>
+            <w:noProof/>
+          </w:rPr>
+          <w:t>7</w:t>
+        </w:r>
+      </w:fldSimple>
       <w:r>
         <w:t xml:space="preserve"> - Linux /proc/</w:t>
       </w:r>
@@ -14443,27 +14334,14 @@
                             <w:r>
                               <w:t xml:space="preserve">Figure </w:t>
                             </w:r>
-                            <w:r>
-                              <w:fldChar w:fldCharType="begin"/>
-                            </w:r>
-                            <w:r>
-                              <w:instrText xml:space="preserve"> SEQ Figure \* ARABIC </w:instrText>
-                            </w:r>
-                            <w:r>
-                              <w:fldChar w:fldCharType="separate"/>
-                            </w:r>
-                            <w:r>
-                              <w:rPr>
-                                <w:noProof/>
-                              </w:rPr>
-                              <w:t>8</w:t>
-                            </w:r>
-                            <w:r>
-                              <w:rPr>
-                                <w:noProof/>
-                              </w:rPr>
-                              <w:fldChar w:fldCharType="end"/>
-                            </w:r>
+                            <w:fldSimple w:instr=" SEQ Figure \* ARABIC ">
+                              <w:r>
+                                <w:rPr>
+                                  <w:noProof/>
+                                </w:rPr>
+                                <w:t>8</w:t>
+                              </w:r>
+                            </w:fldSimple>
                             <w:r>
                               <w:t xml:space="preserve"> - Calculating Memory Usage</w:t>
                             </w:r>
@@ -14501,27 +14379,14 @@
                       <w:r>
                         <w:t xml:space="preserve">Figure </w:t>
                       </w:r>
-                      <w:r>
-                        <w:fldChar w:fldCharType="begin"/>
-                      </w:r>
-                      <w:r>
-                        <w:instrText xml:space="preserve"> SEQ Figure \* ARABIC </w:instrText>
-                      </w:r>
-                      <w:r>
-                        <w:fldChar w:fldCharType="separate"/>
-                      </w:r>
-                      <w:r>
-                        <w:rPr>
-                          <w:noProof/>
-                        </w:rPr>
-                        <w:t>8</w:t>
-                      </w:r>
-                      <w:r>
-                        <w:rPr>
-                          <w:noProof/>
-                        </w:rPr>
-                        <w:fldChar w:fldCharType="end"/>
-                      </w:r>
+                      <w:fldSimple w:instr=" SEQ Figure \* ARABIC ">
+                        <w:r>
+                          <w:rPr>
+                            <w:noProof/>
+                          </w:rPr>
+                          <w:t>8</w:t>
+                        </w:r>
+                      </w:fldSimple>
                       <w:r>
                         <w:t xml:space="preserve"> - Calculating Memory Usage</w:t>
                       </w:r>
@@ -19495,6 +19360,240 @@
     </w:p>
     <w:p>
       <w:pPr>
+        <w:shd w:val="clear" w:color="auto" w:fill="FFFFFF"/>
+        <w:tabs>
+          <w:tab w:val="left" w:pos="916"/>
+          <w:tab w:val="left" w:pos="1832"/>
+          <w:tab w:val="left" w:pos="2748"/>
+          <w:tab w:val="left" w:pos="3664"/>
+          <w:tab w:val="left" w:pos="4580"/>
+          <w:tab w:val="left" w:pos="5496"/>
+          <w:tab w:val="left" w:pos="6412"/>
+          <w:tab w:val="left" w:pos="7328"/>
+          <w:tab w:val="left" w:pos="8244"/>
+          <w:tab w:val="left" w:pos="9160"/>
+          <w:tab w:val="left" w:pos="10076"/>
+          <w:tab w:val="left" w:pos="10992"/>
+          <w:tab w:val="left" w:pos="11908"/>
+          <w:tab w:val="left" w:pos="12824"/>
+          <w:tab w:val="left" w:pos="13740"/>
+          <w:tab w:val="left" w:pos="14656"/>
+        </w:tabs>
+        <w:rPr>
+          <w:rFonts w:ascii="Courier New" w:hAnsi="Courier New" w:cs="Courier New"/>
+          <w:color w:val="000000"/>
+          <w:sz w:val="21"/>
+          <w:szCs w:val="21"/>
+          <w:lang w:eastAsia="en-GB"/>
+        </w:rPr>
+      </w:pPr>
+      <w:bookmarkStart w:id="28" w:name="_Toc477907895"/>
+    </w:p>
+    <w:p>
+      <w:pPr>
+        <w:shd w:val="clear" w:color="auto" w:fill="FFFFFF"/>
+        <w:tabs>
+          <w:tab w:val="left" w:pos="916"/>
+          <w:tab w:val="left" w:pos="1832"/>
+          <w:tab w:val="left" w:pos="2748"/>
+          <w:tab w:val="left" w:pos="3664"/>
+          <w:tab w:val="left" w:pos="4580"/>
+          <w:tab w:val="left" w:pos="5496"/>
+          <w:tab w:val="left" w:pos="6412"/>
+          <w:tab w:val="left" w:pos="7328"/>
+          <w:tab w:val="left" w:pos="8244"/>
+          <w:tab w:val="left" w:pos="9160"/>
+          <w:tab w:val="left" w:pos="10076"/>
+          <w:tab w:val="left" w:pos="10992"/>
+          <w:tab w:val="left" w:pos="11908"/>
+          <w:tab w:val="left" w:pos="12824"/>
+          <w:tab w:val="left" w:pos="13740"/>
+          <w:tab w:val="left" w:pos="14656"/>
+        </w:tabs>
+        <w:spacing w:after="120" w:line="360" w:lineRule="auto"/>
+        <w:rPr>
+          <w:rFonts w:ascii="Times New Roman" w:hAnsi="Times New Roman" w:cs="Times New Roman"/>
+          <w:b/>
+          <w:color w:val="000000"/>
+          <w:sz w:val="24"/>
+          <w:szCs w:val="24"/>
+          <w:lang w:eastAsia="en-GB"/>
+        </w:rPr>
+      </w:pPr>
+      <w:r>
+        <w:rPr>
+          <w:rFonts w:ascii="Times New Roman" w:hAnsi="Times New Roman" w:cs="Times New Roman"/>
+          <w:b/>
+          <w:color w:val="000000"/>
+          <w:sz w:val="24"/>
+          <w:szCs w:val="24"/>
+          <w:lang w:eastAsia="en-GB"/>
+        </w:rPr>
+        <w:t>3.1.1 Technical Issues</w:t>
+      </w:r>
+    </w:p>
+    <w:p>
+      <w:pPr>
+        <w:shd w:val="clear" w:color="auto" w:fill="FFFFFF"/>
+        <w:tabs>
+          <w:tab w:val="left" w:pos="916"/>
+          <w:tab w:val="left" w:pos="1832"/>
+          <w:tab w:val="left" w:pos="2748"/>
+          <w:tab w:val="left" w:pos="3664"/>
+          <w:tab w:val="left" w:pos="4580"/>
+          <w:tab w:val="left" w:pos="5496"/>
+          <w:tab w:val="left" w:pos="6412"/>
+          <w:tab w:val="left" w:pos="7328"/>
+          <w:tab w:val="left" w:pos="8244"/>
+          <w:tab w:val="left" w:pos="9160"/>
+          <w:tab w:val="left" w:pos="10076"/>
+          <w:tab w:val="left" w:pos="10992"/>
+          <w:tab w:val="left" w:pos="11908"/>
+          <w:tab w:val="left" w:pos="12824"/>
+          <w:tab w:val="left" w:pos="13740"/>
+          <w:tab w:val="left" w:pos="14656"/>
+        </w:tabs>
+        <w:spacing w:after="120" w:line="360" w:lineRule="auto"/>
+        <w:rPr>
+          <w:rFonts w:ascii="Times New Roman" w:hAnsi="Times New Roman" w:cs="Times New Roman"/>
+          <w:sz w:val="24"/>
+          <w:szCs w:val="24"/>
+        </w:rPr>
+      </w:pPr>
+      <w:r>
+        <w:rPr>
+          <w:rFonts w:ascii="Times New Roman" w:hAnsi="Times New Roman" w:cs="Times New Roman"/>
+          <w:sz w:val="24"/>
+          <w:szCs w:val="24"/>
+        </w:rPr>
+        <w:t>A significant of time was used in understanding and interpreting the content of the /proc/ virtual file of the Linux operating system. Retrieving the value and calculating the percentage of usage was not much of a challenge.</w:t>
+      </w:r>
+    </w:p>
+    <w:p>
+      <w:pPr>
+        <w:shd w:val="clear" w:color="auto" w:fill="FFFFFF"/>
+        <w:tabs>
+          <w:tab w:val="left" w:pos="916"/>
+          <w:tab w:val="left" w:pos="1832"/>
+          <w:tab w:val="left" w:pos="2748"/>
+          <w:tab w:val="left" w:pos="3664"/>
+          <w:tab w:val="left" w:pos="4580"/>
+          <w:tab w:val="left" w:pos="5496"/>
+          <w:tab w:val="left" w:pos="6412"/>
+          <w:tab w:val="left" w:pos="7328"/>
+          <w:tab w:val="left" w:pos="8244"/>
+          <w:tab w:val="left" w:pos="9160"/>
+          <w:tab w:val="left" w:pos="10076"/>
+          <w:tab w:val="left" w:pos="10992"/>
+          <w:tab w:val="left" w:pos="11908"/>
+          <w:tab w:val="left" w:pos="12824"/>
+          <w:tab w:val="left" w:pos="13740"/>
+          <w:tab w:val="left" w:pos="14656"/>
+        </w:tabs>
+        <w:spacing w:after="120" w:line="360" w:lineRule="auto"/>
+        <w:rPr>
+          <w:rFonts w:ascii="Times New Roman" w:hAnsi="Times New Roman" w:cs="Times New Roman"/>
+          <w:sz w:val="24"/>
+          <w:szCs w:val="24"/>
+        </w:rPr>
+      </w:pPr>
+    </w:p>
+    <w:p>
+      <w:pPr>
+        <w:shd w:val="clear" w:color="auto" w:fill="FFFFFF"/>
+        <w:tabs>
+          <w:tab w:val="left" w:pos="916"/>
+          <w:tab w:val="left" w:pos="1832"/>
+          <w:tab w:val="left" w:pos="2748"/>
+          <w:tab w:val="left" w:pos="3664"/>
+          <w:tab w:val="left" w:pos="4580"/>
+          <w:tab w:val="left" w:pos="5496"/>
+          <w:tab w:val="left" w:pos="6412"/>
+          <w:tab w:val="left" w:pos="7328"/>
+          <w:tab w:val="left" w:pos="8244"/>
+          <w:tab w:val="left" w:pos="9160"/>
+          <w:tab w:val="left" w:pos="10076"/>
+          <w:tab w:val="left" w:pos="10992"/>
+          <w:tab w:val="left" w:pos="11908"/>
+          <w:tab w:val="left" w:pos="12824"/>
+          <w:tab w:val="left" w:pos="13740"/>
+          <w:tab w:val="left" w:pos="14656"/>
+        </w:tabs>
+        <w:spacing w:after="120" w:line="360" w:lineRule="auto"/>
+        <w:rPr>
+          <w:rFonts w:ascii="Times New Roman" w:hAnsi="Times New Roman" w:cs="Times New Roman"/>
+          <w:b/>
+          <w:sz w:val="24"/>
+          <w:szCs w:val="24"/>
+        </w:rPr>
+      </w:pPr>
+      <w:r>
+        <w:rPr>
+          <w:rFonts w:ascii="Times New Roman" w:hAnsi="Times New Roman" w:cs="Times New Roman"/>
+          <w:b/>
+          <w:sz w:val="24"/>
+          <w:szCs w:val="24"/>
+        </w:rPr>
+        <w:t xml:space="preserve">3.1.2 Development Tools Used </w:t>
+      </w:r>
+    </w:p>
+    <w:p>
+      <w:pPr>
+        <w:shd w:val="clear" w:color="auto" w:fill="FFFFFF"/>
+        <w:tabs>
+          <w:tab w:val="left" w:pos="916"/>
+          <w:tab w:val="left" w:pos="1832"/>
+          <w:tab w:val="left" w:pos="2748"/>
+          <w:tab w:val="left" w:pos="3664"/>
+          <w:tab w:val="left" w:pos="4580"/>
+          <w:tab w:val="left" w:pos="5496"/>
+          <w:tab w:val="left" w:pos="6412"/>
+          <w:tab w:val="left" w:pos="7328"/>
+          <w:tab w:val="left" w:pos="8244"/>
+          <w:tab w:val="left" w:pos="9160"/>
+          <w:tab w:val="left" w:pos="10076"/>
+          <w:tab w:val="left" w:pos="10992"/>
+          <w:tab w:val="left" w:pos="11908"/>
+          <w:tab w:val="left" w:pos="12824"/>
+          <w:tab w:val="left" w:pos="13740"/>
+          <w:tab w:val="left" w:pos="14656"/>
+        </w:tabs>
+        <w:spacing w:after="120" w:line="360" w:lineRule="auto"/>
+        <w:rPr>
+          <w:rFonts w:ascii="Times New Roman" w:hAnsi="Times New Roman" w:cs="Times New Roman"/>
+          <w:sz w:val="24"/>
+          <w:szCs w:val="24"/>
+        </w:rPr>
+      </w:pPr>
+      <w:r>
+        <w:rPr>
+          <w:rFonts w:ascii="Times New Roman" w:hAnsi="Times New Roman" w:cs="Times New Roman"/>
+          <w:sz w:val="24"/>
+          <w:szCs w:val="24"/>
+        </w:rPr>
+        <w:t xml:space="preserve">There was no specific or unique IDE used for the development. The program function was written using C programming language. The </w:t>
+      </w:r>
+      <w:proofErr w:type="spellStart"/>
+      <w:r>
+        <w:rPr>
+          <w:rFonts w:ascii="Times New Roman" w:hAnsi="Times New Roman" w:cs="Times New Roman"/>
+          <w:sz w:val="24"/>
+          <w:szCs w:val="24"/>
+        </w:rPr>
+        <w:t>gedit</w:t>
+      </w:r>
+      <w:proofErr w:type="spellEnd"/>
+      <w:r>
+        <w:rPr>
+          <w:rFonts w:ascii="Times New Roman" w:hAnsi="Times New Roman" w:cs="Times New Roman"/>
+          <w:sz w:val="24"/>
+          <w:szCs w:val="24"/>
+        </w:rPr>
+        <w:t xml:space="preserve"> text editor was used for writing and tested on a Linux terminal</w:t>
+      </w:r>
+    </w:p>
+    <w:p>
+      <w:pPr>
         <w:pStyle w:val="Heading2"/>
         <w:spacing w:before="0" w:after="120" w:line="360" w:lineRule="auto"/>
         <w:rPr>
@@ -19503,14 +19602,23 @@
           <w:lang w:eastAsia="en-GB"/>
         </w:rPr>
       </w:pPr>
-      <w:bookmarkStart w:id="28" w:name="_Toc477907895"/>
-      <w:r>
+    </w:p>
+    <w:p>
+      <w:pPr>
+        <w:pStyle w:val="Heading2"/>
+        <w:spacing w:before="0" w:after="120" w:line="360" w:lineRule="auto"/>
         <w:rPr>
           <w:rFonts w:cs="Times New Roman"/>
           <w:color w:val="000000" w:themeColor="text1"/>
           <w:lang w:eastAsia="en-GB"/>
         </w:rPr>
-        <w:lastRenderedPageBreak/>
+      </w:pPr>
+      <w:r>
+        <w:rPr>
+          <w:rFonts w:cs="Times New Roman"/>
+          <w:color w:val="000000" w:themeColor="text1"/>
+          <w:lang w:eastAsia="en-GB"/>
+        </w:rPr>
         <w:t>3.2 UDP Sender program</w:t>
       </w:r>
       <w:bookmarkEnd w:id="28"/>
@@ -19765,6 +19873,7 @@
           <w:sz w:val="24"/>
           <w:szCs w:val="24"/>
         </w:rPr>
+        <w:lastRenderedPageBreak/>
         <w:t xml:space="preserve">As a </w:t>
       </w:r>
       <w:proofErr w:type="gramStart"/>
@@ -19922,7 +20031,6 @@
           <w:sz w:val="24"/>
           <w:szCs w:val="24"/>
         </w:rPr>
-        <w:lastRenderedPageBreak/>
         <w:t xml:space="preserve">The second stage is to </w:t>
       </w:r>
       <w:proofErr w:type="gramStart"/>
@@ -27523,27 +27631,14 @@
                             <w:r>
                               <w:t xml:space="preserve">Figure </w:t>
                             </w:r>
-                            <w:r>
-                              <w:fldChar w:fldCharType="begin"/>
-                            </w:r>
-                            <w:r>
-                              <w:instrText xml:space="preserve"> SEQ Figure \* ARABIC </w:instrText>
-                            </w:r>
-                            <w:r>
-                              <w:fldChar w:fldCharType="separate"/>
-                            </w:r>
-                            <w:r>
-                              <w:rPr>
-                                <w:noProof/>
-                              </w:rPr>
-                              <w:t>9</w:t>
-                            </w:r>
-                            <w:r>
-                              <w:rPr>
-                                <w:noProof/>
-                              </w:rPr>
-                              <w:fldChar w:fldCharType="end"/>
-                            </w:r>
+                            <w:fldSimple w:instr=" SEQ Figure \* ARABIC ">
+                              <w:r>
+                                <w:rPr>
+                                  <w:noProof/>
+                                </w:rPr>
+                                <w:t>9</w:t>
+                              </w:r>
+                            </w:fldSimple>
                             <w:r>
                               <w:t xml:space="preserve"> - Code showing the sending of a UDP message</w:t>
                             </w:r>
@@ -27581,27 +27676,14 @@
                       <w:r>
                         <w:t xml:space="preserve">Figure </w:t>
                       </w:r>
-                      <w:r>
-                        <w:fldChar w:fldCharType="begin"/>
-                      </w:r>
-                      <w:r>
-                        <w:instrText xml:space="preserve"> SEQ Figure \* ARABIC </w:instrText>
-                      </w:r>
-                      <w:r>
-                        <w:fldChar w:fldCharType="separate"/>
-                      </w:r>
-                      <w:r>
-                        <w:rPr>
-                          <w:noProof/>
-                        </w:rPr>
-                        <w:t>9</w:t>
-                      </w:r>
-                      <w:r>
-                        <w:rPr>
-                          <w:noProof/>
-                        </w:rPr>
-                        <w:fldChar w:fldCharType="end"/>
-                      </w:r>
+                      <w:fldSimple w:instr=" SEQ Figure \* ARABIC ">
+                        <w:r>
+                          <w:rPr>
+                            <w:noProof/>
+                          </w:rPr>
+                          <w:t>9</w:t>
+                        </w:r>
+                      </w:fldSimple>
                       <w:r>
                         <w:t xml:space="preserve"> - Code showing the sending of a UDP message</w:t>
                       </w:r>
@@ -28237,27 +28319,14 @@
       <w:r>
         <w:t xml:space="preserve">Figure </w:t>
       </w:r>
-      <w:r>
-        <w:fldChar w:fldCharType="begin"/>
-      </w:r>
-      <w:r>
-        <w:instrText xml:space="preserve"> SEQ Figure \* ARABIC </w:instrText>
-      </w:r>
-      <w:r>
-        <w:fldChar w:fldCharType="separate"/>
-      </w:r>
-      <w:r>
-        <w:rPr>
-          <w:noProof/>
-        </w:rPr>
-        <w:t>10</w:t>
-      </w:r>
-      <w:r>
-        <w:rPr>
-          <w:noProof/>
-        </w:rPr>
-        <w:fldChar w:fldCharType="end"/>
-      </w:r>
+      <w:fldSimple w:instr=" SEQ Figure \* ARABIC ">
+        <w:r>
+          <w:rPr>
+            <w:noProof/>
+          </w:rPr>
+          <w:t>10</w:t>
+        </w:r>
+      </w:fldSimple>
       <w:r>
         <w:t xml:space="preserve"> - Structure of '</w:t>
       </w:r>
@@ -31989,27 +32058,14 @@
       <w:r>
         <w:t xml:space="preserve">Figure </w:t>
       </w:r>
-      <w:r>
-        <w:fldChar w:fldCharType="begin"/>
-      </w:r>
-      <w:r>
-        <w:instrText xml:space="preserve"> SEQ Figure \* ARABIC </w:instrText>
-      </w:r>
-      <w:r>
-        <w:fldChar w:fldCharType="separate"/>
-      </w:r>
-      <w:r>
-        <w:rPr>
-          <w:noProof/>
-        </w:rPr>
-        <w:t>11</w:t>
-      </w:r>
-      <w:r>
-        <w:rPr>
-          <w:noProof/>
-        </w:rPr>
-        <w:fldChar w:fldCharType="end"/>
-      </w:r>
+      <w:fldSimple w:instr=" SEQ Figure \* ARABIC ">
+        <w:r>
+          <w:rPr>
+            <w:noProof/>
+          </w:rPr>
+          <w:t>11</w:t>
+        </w:r>
+      </w:fldSimple>
       <w:r>
         <w:t xml:space="preserve"> - Bootstrap Grid System Example</w:t>
       </w:r>
@@ -32317,27 +32373,14 @@
       <w:r>
         <w:t xml:space="preserve">Figure </w:t>
       </w:r>
-      <w:r>
-        <w:fldChar w:fldCharType="begin"/>
-      </w:r>
-      <w:r>
-        <w:instrText xml:space="preserve"> SEQ Figure \* ARABIC </w:instrText>
-      </w:r>
-      <w:r>
-        <w:fldChar w:fldCharType="separate"/>
-      </w:r>
-      <w:r>
-        <w:rPr>
-          <w:noProof/>
-        </w:rPr>
-        <w:t>12</w:t>
-      </w:r>
-      <w:r>
-        <w:rPr>
-          <w:noProof/>
-        </w:rPr>
-        <w:fldChar w:fldCharType="end"/>
-      </w:r>
+      <w:fldSimple w:instr=" SEQ Figure \* ARABIC ">
+        <w:r>
+          <w:rPr>
+            <w:noProof/>
+          </w:rPr>
+          <w:t>12</w:t>
+        </w:r>
+      </w:fldSimple>
       <w:r>
         <w:t xml:space="preserve"> - A screenshot from GUI screen</w:t>
       </w:r>
@@ -32415,27 +32458,14 @@
                             <w:r>
                               <w:t xml:space="preserve">Figure </w:t>
                             </w:r>
-                            <w:r>
-                              <w:fldChar w:fldCharType="begin"/>
-                            </w:r>
-                            <w:r>
-                              <w:instrText xml:space="preserve"> SEQ Figure \* ARABIC </w:instrText>
-                            </w:r>
-                            <w:r>
-                              <w:fldChar w:fldCharType="separate"/>
-                            </w:r>
-                            <w:r>
-                              <w:rPr>
-                                <w:noProof/>
-                              </w:rPr>
-                              <w:t>13</w:t>
-                            </w:r>
-                            <w:r>
-                              <w:rPr>
-                                <w:noProof/>
-                              </w:rPr>
-                              <w:fldChar w:fldCharType="end"/>
-                            </w:r>
+                            <w:fldSimple w:instr=" SEQ Figure \* ARABIC ">
+                              <w:r>
+                                <w:rPr>
+                                  <w:noProof/>
+                                </w:rPr>
+                                <w:t>13</w:t>
+                              </w:r>
+                            </w:fldSimple>
                             <w:r>
                               <w:t xml:space="preserve"> - Pop up containing update time</w:t>
                             </w:r>
@@ -32472,27 +32502,14 @@
                       <w:r>
                         <w:t xml:space="preserve">Figure </w:t>
                       </w:r>
-                      <w:r>
-                        <w:fldChar w:fldCharType="begin"/>
-                      </w:r>
-                      <w:r>
-                        <w:instrText xml:space="preserve"> SEQ Figure \* ARABIC </w:instrText>
-                      </w:r>
-                      <w:r>
-                        <w:fldChar w:fldCharType="separate"/>
-                      </w:r>
-                      <w:r>
-                        <w:rPr>
-                          <w:noProof/>
-                        </w:rPr>
-                        <w:t>13</w:t>
-                      </w:r>
-                      <w:r>
-                        <w:rPr>
-                          <w:noProof/>
-                        </w:rPr>
-                        <w:fldChar w:fldCharType="end"/>
-                      </w:r>
+                      <w:fldSimple w:instr=" SEQ Figure \* ARABIC ">
+                        <w:r>
+                          <w:rPr>
+                            <w:noProof/>
+                          </w:rPr>
+                          <w:t>13</w:t>
+                        </w:r>
+                      </w:fldSimple>
                       <w:r>
                         <w:t xml:space="preserve"> - Pop up containing update time</w:t>
                       </w:r>
@@ -32864,27 +32881,14 @@
       <w:r>
         <w:t xml:space="preserve">Figure </w:t>
       </w:r>
-      <w:r>
-        <w:fldChar w:fldCharType="begin"/>
-      </w:r>
-      <w:r>
-        <w:instrText xml:space="preserve"> SEQ Figure \* ARABIC </w:instrText>
-      </w:r>
-      <w:r>
-        <w:fldChar w:fldCharType="separate"/>
-      </w:r>
-      <w:r>
-        <w:rPr>
-          <w:noProof/>
-        </w:rPr>
-        <w:t>14</w:t>
-      </w:r>
-      <w:r>
-        <w:rPr>
-          <w:noProof/>
-        </w:rPr>
-        <w:fldChar w:fldCharType="end"/>
-      </w:r>
+      <w:fldSimple w:instr=" SEQ Figure \* ARABIC ">
+        <w:r>
+          <w:rPr>
+            <w:noProof/>
+          </w:rPr>
+          <w:t>14</w:t>
+        </w:r>
+      </w:fldSimple>
       <w:r>
         <w:t xml:space="preserve"> - An example refresh loop of the index page</w:t>
       </w:r>
@@ -33226,27 +33230,14 @@
                             <w:r>
                               <w:t xml:space="preserve">Figure </w:t>
                             </w:r>
-                            <w:r>
-                              <w:fldChar w:fldCharType="begin"/>
-                            </w:r>
-                            <w:r>
-                              <w:instrText xml:space="preserve"> SEQ Figure \* ARABIC </w:instrText>
-                            </w:r>
-                            <w:r>
-                              <w:fldChar w:fldCharType="separate"/>
-                            </w:r>
-                            <w:r>
-                              <w:rPr>
-                                <w:noProof/>
-                              </w:rPr>
-                              <w:t>15</w:t>
-                            </w:r>
-                            <w:r>
-                              <w:rPr>
-                                <w:noProof/>
-                              </w:rPr>
-                              <w:fldChar w:fldCharType="end"/>
-                            </w:r>
+                            <w:fldSimple w:instr=" SEQ Figure \* ARABIC ">
+                              <w:r>
+                                <w:rPr>
+                                  <w:noProof/>
+                                </w:rPr>
+                                <w:t>15</w:t>
+                              </w:r>
+                            </w:fldSimple>
                             <w:r>
                               <w:t xml:space="preserve"> - Info button</w:t>
                             </w:r>
@@ -33282,27 +33273,14 @@
                       <w:r>
                         <w:t xml:space="preserve">Figure </w:t>
                       </w:r>
-                      <w:r>
-                        <w:fldChar w:fldCharType="begin"/>
-                      </w:r>
-                      <w:r>
-                        <w:instrText xml:space="preserve"> SEQ Figure \* ARABIC </w:instrText>
-                      </w:r>
-                      <w:r>
-                        <w:fldChar w:fldCharType="separate"/>
-                      </w:r>
-                      <w:r>
-                        <w:rPr>
-                          <w:noProof/>
-                        </w:rPr>
-                        <w:t>15</w:t>
-                      </w:r>
-                      <w:r>
-                        <w:rPr>
-                          <w:noProof/>
-                        </w:rPr>
-                        <w:fldChar w:fldCharType="end"/>
-                      </w:r>
+                      <w:fldSimple w:instr=" SEQ Figure \* ARABIC ">
+                        <w:r>
+                          <w:rPr>
+                            <w:noProof/>
+                          </w:rPr>
+                          <w:t>15</w:t>
+                        </w:r>
+                      </w:fldSimple>
                       <w:r>
                         <w:t xml:space="preserve"> - Info button</w:t>
                       </w:r>
@@ -33439,27 +33417,14 @@
       <w:r>
         <w:t xml:space="preserve">Figure </w:t>
       </w:r>
-      <w:r>
-        <w:fldChar w:fldCharType="begin"/>
-      </w:r>
-      <w:r>
-        <w:instrText xml:space="preserve"> SEQ Figure \* ARABIC </w:instrText>
-      </w:r>
-      <w:r>
-        <w:fldChar w:fldCharType="separate"/>
-      </w:r>
-      <w:r>
-        <w:rPr>
-          <w:noProof/>
-        </w:rPr>
-        <w:t>16</w:t>
-      </w:r>
-      <w:r>
-        <w:rPr>
-          <w:noProof/>
-        </w:rPr>
-        <w:fldChar w:fldCharType="end"/>
-      </w:r>
+      <w:fldSimple w:instr=" SEQ Figure \* ARABIC ">
+        <w:r>
+          <w:rPr>
+            <w:noProof/>
+          </w:rPr>
+          <w:t>16</w:t>
+        </w:r>
+      </w:fldSimple>
       <w:r>
         <w:t xml:space="preserve"> - Manual Page</w:t>
       </w:r>
@@ -33583,27 +33548,14 @@
                             <w:r>
                               <w:t xml:space="preserve">Figure </w:t>
                             </w:r>
-                            <w:r>
-                              <w:fldChar w:fldCharType="begin"/>
-                            </w:r>
-                            <w:r>
-                              <w:instrText xml:space="preserve"> SEQ Figure \* ARABIC </w:instrText>
-                            </w:r>
-                            <w:r>
-                              <w:fldChar w:fldCharType="separate"/>
-                            </w:r>
-                            <w:r>
-                              <w:rPr>
-                                <w:noProof/>
-                              </w:rPr>
-                              <w:t>17</w:t>
-                            </w:r>
-                            <w:r>
-                              <w:rPr>
-                                <w:noProof/>
-                              </w:rPr>
-                              <w:fldChar w:fldCharType="end"/>
-                            </w:r>
+                            <w:fldSimple w:instr=" SEQ Figure \* ARABIC ">
+                              <w:r>
+                                <w:rPr>
+                                  <w:noProof/>
+                                </w:rPr>
+                                <w:t>17</w:t>
+                              </w:r>
+                            </w:fldSimple>
                             <w:r>
                               <w:t xml:space="preserve"> - Application Files Tree</w:t>
                             </w:r>
@@ -33640,27 +33592,14 @@
                       <w:r>
                         <w:t xml:space="preserve">Figure </w:t>
                       </w:r>
-                      <w:r>
-                        <w:fldChar w:fldCharType="begin"/>
-                      </w:r>
-                      <w:r>
-                        <w:instrText xml:space="preserve"> SEQ Figure \* ARABIC </w:instrText>
-                      </w:r>
-                      <w:r>
-                        <w:fldChar w:fldCharType="separate"/>
-                      </w:r>
-                      <w:r>
-                        <w:rPr>
-                          <w:noProof/>
-                        </w:rPr>
-                        <w:t>17</w:t>
-                      </w:r>
-                      <w:r>
-                        <w:rPr>
-                          <w:noProof/>
-                        </w:rPr>
-                        <w:fldChar w:fldCharType="end"/>
-                      </w:r>
+                      <w:fldSimple w:instr=" SEQ Figure \* ARABIC ">
+                        <w:r>
+                          <w:rPr>
+                            <w:noProof/>
+                          </w:rPr>
+                          <w:t>17</w:t>
+                        </w:r>
+                      </w:fldSimple>
                       <w:r>
                         <w:t xml:space="preserve"> - Application Files Tree</w:t>
                       </w:r>
@@ -33999,6 +33938,337 @@
     </w:p>
     <w:p>
       <w:pPr>
+        <w:rPr>
+          <w:rFonts w:ascii="Times New Roman" w:hAnsi="Times New Roman" w:cs="Times New Roman"/>
+          <w:b/>
+          <w:sz w:val="24"/>
+          <w:szCs w:val="24"/>
+        </w:rPr>
+      </w:pPr>
+    </w:p>
+    <w:p>
+      <w:pPr>
+        <w:rPr>
+          <w:rFonts w:ascii="Times New Roman" w:hAnsi="Times New Roman" w:cs="Times New Roman"/>
+          <w:b/>
+          <w:sz w:val="24"/>
+          <w:szCs w:val="24"/>
+        </w:rPr>
+      </w:pPr>
+      <w:r>
+        <w:rPr>
+          <w:rFonts w:ascii="Times New Roman" w:hAnsi="Times New Roman" w:cs="Times New Roman"/>
+          <w:b/>
+          <w:sz w:val="24"/>
+          <w:szCs w:val="24"/>
+        </w:rPr>
+        <w:t xml:space="preserve">Functional Testing </w:t>
+      </w:r>
+    </w:p>
+    <w:p>
+      <w:pPr>
+        <w:spacing w:line="360" w:lineRule="auto"/>
+        <w:rPr>
+          <w:rFonts w:ascii="Times New Roman" w:hAnsi="Times New Roman" w:cs="Times New Roman"/>
+          <w:sz w:val="24"/>
+          <w:szCs w:val="24"/>
+        </w:rPr>
+      </w:pPr>
+      <w:r>
+        <w:rPr>
+          <w:rFonts w:ascii="Times New Roman" w:hAnsi="Times New Roman" w:cs="Times New Roman"/>
+          <w:sz w:val="24"/>
+          <w:szCs w:val="24"/>
+        </w:rPr>
+        <w:t>Functional testing was carried during Sprint 1 out on the CPU and memory data collection program when completed. The C program was compiled on a raspberry pi node and it was successful.</w:t>
+      </w:r>
+    </w:p>
+    <w:p>
+      <w:pPr>
+        <w:spacing w:line="360" w:lineRule="auto"/>
+        <w:rPr>
+          <w:rFonts w:ascii="Times New Roman" w:hAnsi="Times New Roman" w:cs="Times New Roman"/>
+          <w:sz w:val="24"/>
+          <w:szCs w:val="24"/>
+        </w:rPr>
+      </w:pPr>
+      <w:r>
+        <w:rPr>
+          <w:rFonts w:ascii="Times New Roman" w:hAnsi="Times New Roman" w:cs="Times New Roman"/>
+          <w:sz w:val="24"/>
+          <w:szCs w:val="24"/>
+        </w:rPr>
+        <w:t>The result shows that the CPU usage and memory usage level in percentage (%) every 0.1</w:t>
+      </w:r>
+      <w:r>
+        <w:rPr>
+          <w:rFonts w:ascii="Times New Roman" w:hAnsi="Times New Roman" w:cs="Times New Roman"/>
+          <w:sz w:val="24"/>
+          <w:szCs w:val="24"/>
+        </w:rPr>
+        <w:t xml:space="preserve"> </w:t>
+      </w:r>
+      <w:r>
+        <w:rPr>
+          <w:rFonts w:ascii="Times New Roman" w:hAnsi="Times New Roman" w:cs="Times New Roman"/>
+          <w:sz w:val="24"/>
+          <w:szCs w:val="24"/>
+        </w:rPr>
+        <w:t>seconds and the average at every one seconds. A sample output is shown below.</w:t>
+      </w:r>
+    </w:p>
+    <w:p>
+      <w:pPr>
+        <w:rPr>
+          <w:lang w:eastAsia="en-GB"/>
+        </w:rPr>
+      </w:pPr>
+      <w:r>
+        <w:rPr>
+          <w:noProof/>
+          <w:lang w:eastAsia="ko-KR"/>
+        </w:rPr>
+        <w:drawing>
+          <wp:inline distT="0" distB="0" distL="0" distR="0">
+            <wp:extent cx="4701540" cy="3127830"/>
+            <wp:effectExtent l="0" t="0" r="3810" b="0"/>
+            <wp:docPr id="35" name="Picture 35"/>
+            <wp:cNvGraphicFramePr>
+              <a:graphicFrameLocks xmlns:a="http://schemas.openxmlformats.org/drawingml/2006/main" noChangeAspect="1"/>
+            </wp:cNvGraphicFramePr>
+            <a:graphic xmlns:a="http://schemas.openxmlformats.org/drawingml/2006/main">
+              <a:graphicData uri="http://schemas.openxmlformats.org/drawingml/2006/picture">
+                <pic:pic xmlns:pic="http://schemas.openxmlformats.org/drawingml/2006/picture">
+                  <pic:nvPicPr>
+                    <pic:cNvPr id="0" name="Picture 1"/>
+                    <pic:cNvPicPr>
+                      <a:picLocks noChangeAspect="1" noChangeArrowheads="1"/>
+                    </pic:cNvPicPr>
+                  </pic:nvPicPr>
+                  <pic:blipFill>
+                    <a:blip r:embed="rId41">
+                      <a:extLst>
+                        <a:ext uri="{28A0092B-C50C-407E-A947-70E740481C1C}">
+                          <a14:useLocalDpi xmlns:a14="http://schemas.microsoft.com/office/drawing/2010/main" val="0"/>
+                        </a:ext>
+                      </a:extLst>
+                    </a:blip>
+                    <a:srcRect/>
+                    <a:stretch>
+                      <a:fillRect/>
+                    </a:stretch>
+                  </pic:blipFill>
+                  <pic:spPr bwMode="auto">
+                    <a:xfrm>
+                      <a:off x="0" y="0"/>
+                      <a:ext cx="4709354" cy="3133029"/>
+                    </a:xfrm>
+                    <a:prstGeom prst="rect">
+                      <a:avLst/>
+                    </a:prstGeom>
+                    <a:noFill/>
+                    <a:ln>
+                      <a:noFill/>
+                    </a:ln>
+                  </pic:spPr>
+                </pic:pic>
+              </a:graphicData>
+            </a:graphic>
+          </wp:inline>
+        </w:drawing>
+      </w:r>
+    </w:p>
+    <w:p>
+      <w:pPr>
+        <w:spacing w:line="360" w:lineRule="auto"/>
+        <w:rPr>
+          <w:rFonts w:ascii="Times New Roman" w:hAnsi="Times New Roman" w:cs="Times New Roman"/>
+          <w:b/>
+          <w:sz w:val="24"/>
+          <w:szCs w:val="24"/>
+        </w:rPr>
+      </w:pPr>
+    </w:p>
+    <w:p>
+      <w:pPr>
+        <w:spacing w:line="360" w:lineRule="auto"/>
+        <w:rPr>
+          <w:rFonts w:ascii="Times New Roman" w:hAnsi="Times New Roman" w:cs="Times New Roman"/>
+          <w:b/>
+          <w:sz w:val="24"/>
+          <w:szCs w:val="24"/>
+        </w:rPr>
+      </w:pPr>
+      <w:r>
+        <w:rPr>
+          <w:rFonts w:ascii="Times New Roman" w:hAnsi="Times New Roman" w:cs="Times New Roman"/>
+          <w:b/>
+          <w:sz w:val="24"/>
+          <w:szCs w:val="24"/>
+        </w:rPr>
+        <w:lastRenderedPageBreak/>
+        <w:t>Integration Testing</w:t>
+      </w:r>
+    </w:p>
+    <w:p>
+      <w:pPr>
+        <w:spacing w:line="360" w:lineRule="auto"/>
+        <w:rPr>
+          <w:rFonts w:ascii="Times New Roman" w:hAnsi="Times New Roman" w:cs="Times New Roman"/>
+          <w:sz w:val="24"/>
+          <w:szCs w:val="24"/>
+        </w:rPr>
+      </w:pPr>
+      <w:r>
+        <w:rPr>
+          <w:rFonts w:ascii="Times New Roman" w:hAnsi="Times New Roman" w:cs="Times New Roman"/>
+          <w:sz w:val="24"/>
+          <w:szCs w:val="24"/>
+        </w:rPr>
+        <w:t>At the end of Sprint 1, the CPU and Memory data collection function was integrated with the Sender function also written in C programming language. It passed the test; the data captured could be sent by the Sender function to the UDP listener function.</w:t>
+      </w:r>
+    </w:p>
+    <w:p>
+      <w:pPr>
+        <w:spacing w:line="360" w:lineRule="auto"/>
+        <w:rPr>
+          <w:rFonts w:ascii="Times New Roman" w:hAnsi="Times New Roman" w:cs="Times New Roman"/>
+          <w:sz w:val="24"/>
+          <w:szCs w:val="24"/>
+        </w:rPr>
+      </w:pPr>
+    </w:p>
+    <w:p>
+      <w:pPr>
+        <w:spacing w:line="360" w:lineRule="auto"/>
+        <w:rPr>
+          <w:rFonts w:ascii="Times New Roman" w:hAnsi="Times New Roman" w:cs="Times New Roman"/>
+          <w:b/>
+          <w:sz w:val="24"/>
+          <w:szCs w:val="24"/>
+        </w:rPr>
+      </w:pPr>
+      <w:r>
+        <w:rPr>
+          <w:rFonts w:ascii="Times New Roman" w:hAnsi="Times New Roman" w:cs="Times New Roman"/>
+          <w:b/>
+          <w:sz w:val="24"/>
+          <w:szCs w:val="24"/>
+        </w:rPr>
+        <w:t>Compatibility Testing</w:t>
+      </w:r>
+    </w:p>
+    <w:p>
+      <w:pPr>
+        <w:spacing w:line="360" w:lineRule="auto"/>
+        <w:rPr>
+          <w:rFonts w:ascii="Times New Roman" w:hAnsi="Times New Roman" w:cs="Times New Roman"/>
+          <w:sz w:val="24"/>
+          <w:szCs w:val="24"/>
+        </w:rPr>
+      </w:pPr>
+      <w:r>
+        <w:rPr>
+          <w:rFonts w:ascii="Times New Roman" w:hAnsi="Times New Roman" w:cs="Times New Roman"/>
+          <w:sz w:val="24"/>
+          <w:szCs w:val="24"/>
+        </w:rPr>
+        <w:t xml:space="preserve">During development in Sprint 1 the program was tested mainly on the Ubuntu version of Linux running on the CSEE Lab machine. After the development, it was tested on the Raspberry pi node, running </w:t>
+      </w:r>
+      <w:proofErr w:type="spellStart"/>
+      <w:r>
+        <w:rPr>
+          <w:rFonts w:ascii="Times New Roman" w:hAnsi="Times New Roman" w:cs="Times New Roman"/>
+          <w:sz w:val="24"/>
+          <w:szCs w:val="24"/>
+        </w:rPr>
+        <w:t>Raspbian</w:t>
+      </w:r>
+      <w:proofErr w:type="spellEnd"/>
+      <w:r>
+        <w:rPr>
+          <w:rFonts w:ascii="Times New Roman" w:hAnsi="Times New Roman" w:cs="Times New Roman"/>
+          <w:sz w:val="24"/>
+          <w:szCs w:val="24"/>
+        </w:rPr>
+        <w:t xml:space="preserve"> (a version of Linux designed for Raspberry pi).</w:t>
+      </w:r>
+    </w:p>
+    <w:p>
+      <w:pPr>
+        <w:spacing w:line="360" w:lineRule="auto"/>
+        <w:rPr>
+          <w:rFonts w:ascii="Times New Roman" w:hAnsi="Times New Roman" w:cs="Times New Roman"/>
+          <w:sz w:val="24"/>
+          <w:szCs w:val="24"/>
+        </w:rPr>
+      </w:pPr>
+    </w:p>
+    <w:p>
+      <w:pPr>
+        <w:spacing w:line="360" w:lineRule="auto"/>
+        <w:rPr>
+          <w:rFonts w:ascii="Times New Roman" w:hAnsi="Times New Roman" w:cs="Times New Roman"/>
+          <w:b/>
+          <w:sz w:val="24"/>
+          <w:szCs w:val="24"/>
+        </w:rPr>
+      </w:pPr>
+      <w:r>
+        <w:rPr>
+          <w:rFonts w:ascii="Times New Roman" w:hAnsi="Times New Roman" w:cs="Times New Roman"/>
+          <w:b/>
+          <w:sz w:val="24"/>
+          <w:szCs w:val="24"/>
+        </w:rPr>
+        <w:t>Acceptance Testing</w:t>
+      </w:r>
+    </w:p>
+    <w:p>
+      <w:pPr>
+        <w:spacing w:line="360" w:lineRule="auto"/>
+        <w:rPr>
+          <w:rFonts w:ascii="Times New Roman" w:hAnsi="Times New Roman" w:cs="Times New Roman"/>
+          <w:sz w:val="24"/>
+          <w:szCs w:val="24"/>
+        </w:rPr>
+      </w:pPr>
+      <w:r>
+        <w:rPr>
+          <w:rFonts w:ascii="Times New Roman" w:hAnsi="Times New Roman" w:cs="Times New Roman"/>
+          <w:sz w:val="24"/>
+          <w:szCs w:val="24"/>
+        </w:rPr>
+        <w:t xml:space="preserve">During Sprint 3 which is presentation of product to the user for any changes, the </w:t>
+      </w:r>
+      <w:proofErr w:type="gramStart"/>
+      <w:r>
+        <w:rPr>
+          <w:rFonts w:ascii="Times New Roman" w:hAnsi="Times New Roman" w:cs="Times New Roman"/>
+          <w:sz w:val="24"/>
+          <w:szCs w:val="24"/>
+        </w:rPr>
+        <w:t>time period</w:t>
+      </w:r>
+      <w:proofErr w:type="gramEnd"/>
+      <w:r>
+        <w:rPr>
+          <w:rFonts w:ascii="Times New Roman" w:hAnsi="Times New Roman" w:cs="Times New Roman"/>
+          <w:sz w:val="24"/>
+          <w:szCs w:val="24"/>
+        </w:rPr>
+        <w:t xml:space="preserve"> for calculating and sending the average value was corrected from interval of 1 seconds with an average at every 10 seconds which was previously agreed on; to an interval of 0.1 seconds for every reading and an average at every 1 seconds. </w:t>
+      </w:r>
+    </w:p>
+    <w:p>
+      <w:pPr>
+        <w:rPr>
+          <w:lang w:eastAsia="en-GB"/>
+        </w:rPr>
+      </w:pPr>
+    </w:p>
+    <w:p>
+      <w:pPr>
         <w:pStyle w:val="Heading2"/>
         <w:rPr>
           <w:rFonts w:cs="Times New Roman"/>
@@ -34082,14 +34352,16 @@
           <w:rFonts w:ascii="Times New Roman" w:hAnsi="Times New Roman" w:cs="Times New Roman"/>
           <w:sz w:val="24"/>
           <w:szCs w:val="24"/>
-          <w:lang w:eastAsia="en-GB"/>
-        </w:rPr>
-      </w:pPr>
-      <w:r>
-        <w:rPr>
-          <w:rFonts w:ascii="Times New Roman" w:hAnsi="Times New Roman" w:cs="Times New Roman"/>
-          <w:sz w:val="24"/>
-          <w:szCs w:val="24"/>
+          <w:u w:val="single"/>
+          <w:lang w:eastAsia="en-GB"/>
+        </w:rPr>
+      </w:pPr>
+      <w:r>
+        <w:rPr>
+          <w:rFonts w:ascii="Times New Roman" w:hAnsi="Times New Roman" w:cs="Times New Roman"/>
+          <w:sz w:val="24"/>
+          <w:szCs w:val="24"/>
+          <w:u w:val="single"/>
           <w:lang w:eastAsia="en-GB"/>
         </w:rPr>
         <w:t>Sprint 1</w:t>
@@ -34176,7 +34448,7 @@
         </w:rPr>
         <w:t xml:space="preserve"> </w:t>
       </w:r>
-      <w:hyperlink r:id="rId41" w:history="1">
+      <w:hyperlink r:id="rId42" w:history="1">
         <w:r>
           <w:rPr>
             <w:rStyle w:val="Hyperlink"/>
@@ -34448,6 +34720,7 @@
                 <w:szCs w:val="24"/>
                 <w:lang w:eastAsia="en-GB"/>
               </w:rPr>
+              <w:lastRenderedPageBreak/>
               <w:t>Functional Testing</w:t>
             </w:r>
           </w:p>
@@ -34887,7 +35160,6 @@
                 <w:szCs w:val="24"/>
                 <w:lang w:eastAsia="en-GB"/>
               </w:rPr>
-              <w:lastRenderedPageBreak/>
               <w:t>Compatibility Testing</w:t>
             </w:r>
           </w:p>
@@ -35189,6 +35461,7 @@
           <w:rFonts w:ascii="Times New Roman" w:hAnsi="Times New Roman" w:cs="Times New Roman"/>
           <w:sz w:val="24"/>
           <w:szCs w:val="24"/>
+          <w:u w:val="single"/>
           <w:lang w:eastAsia="en-GB"/>
         </w:rPr>
       </w:pPr>
@@ -35201,14 +35474,16 @@
           <w:rFonts w:ascii="Times New Roman" w:hAnsi="Times New Roman" w:cs="Times New Roman"/>
           <w:sz w:val="24"/>
           <w:szCs w:val="24"/>
-          <w:lang w:eastAsia="en-GB"/>
-        </w:rPr>
-      </w:pPr>
-      <w:r>
-        <w:rPr>
-          <w:rFonts w:ascii="Times New Roman" w:hAnsi="Times New Roman" w:cs="Times New Roman"/>
-          <w:sz w:val="24"/>
-          <w:szCs w:val="24"/>
+          <w:u w:val="single"/>
+          <w:lang w:eastAsia="en-GB"/>
+        </w:rPr>
+      </w:pPr>
+      <w:r>
+        <w:rPr>
+          <w:rFonts w:ascii="Times New Roman" w:hAnsi="Times New Roman" w:cs="Times New Roman"/>
+          <w:sz w:val="24"/>
+          <w:szCs w:val="24"/>
+          <w:u w:val="single"/>
           <w:lang w:eastAsia="en-GB"/>
         </w:rPr>
         <w:t>Sprint 2</w:t>
@@ -35663,6 +35938,7 @@
                 <w:szCs w:val="24"/>
                 <w:lang w:eastAsia="en-GB"/>
               </w:rPr>
+              <w:lastRenderedPageBreak/>
               <w:t>DataTransformer.py program successfully loaded data from the output file created by UDPlistener.py.</w:t>
             </w:r>
           </w:p>
@@ -35711,6 +35987,7 @@
                 <w:szCs w:val="24"/>
                 <w:lang w:eastAsia="en-GB"/>
               </w:rPr>
+              <w:lastRenderedPageBreak/>
               <w:t>Regression Testing</w:t>
             </w:r>
           </w:p>
@@ -35928,7 +36205,6 @@
                 <w:szCs w:val="24"/>
                 <w:lang w:eastAsia="en-GB"/>
               </w:rPr>
-              <w:lastRenderedPageBreak/>
               <w:t>Compatibility Testing</w:t>
             </w:r>
           </w:p>
@@ -36344,14 +36620,16 @@
           <w:rFonts w:ascii="Times New Roman" w:hAnsi="Times New Roman" w:cs="Times New Roman"/>
           <w:sz w:val="24"/>
           <w:szCs w:val="24"/>
-          <w:lang w:eastAsia="en-GB"/>
-        </w:rPr>
-      </w:pPr>
-      <w:r>
-        <w:rPr>
-          <w:rFonts w:ascii="Times New Roman" w:hAnsi="Times New Roman" w:cs="Times New Roman"/>
-          <w:sz w:val="24"/>
-          <w:szCs w:val="24"/>
+          <w:u w:val="single"/>
+          <w:lang w:eastAsia="en-GB"/>
+        </w:rPr>
+      </w:pPr>
+      <w:r>
+        <w:rPr>
+          <w:rFonts w:ascii="Times New Roman" w:hAnsi="Times New Roman" w:cs="Times New Roman"/>
+          <w:sz w:val="24"/>
+          <w:szCs w:val="24"/>
+          <w:u w:val="single"/>
           <w:lang w:eastAsia="en-GB"/>
         </w:rPr>
         <w:t>Sprint 3</w:t>
@@ -36742,6 +37020,7 @@
                 <w:szCs w:val="24"/>
                 <w:lang w:eastAsia="en-GB"/>
               </w:rPr>
+              <w:lastRenderedPageBreak/>
               <w:t>Integration Testing</w:t>
             </w:r>
           </w:p>
@@ -37106,7 +37385,6 @@
                 <w:szCs w:val="24"/>
                 <w:lang w:eastAsia="en-GB"/>
               </w:rPr>
-              <w:lastRenderedPageBreak/>
               <w:t>Compatibility Testing</w:t>
             </w:r>
           </w:p>
@@ -37470,7 +37748,7 @@
                     <pic:cNvPicPr/>
                   </pic:nvPicPr>
                   <pic:blipFill>
-                    <a:blip r:embed="rId42" cstate="print">
+                    <a:blip r:embed="rId43" cstate="print">
                       <a:extLst>
                         <a:ext uri="{28A0092B-C50C-407E-A947-70E740481C1C}">
                           <a14:useLocalDpi xmlns:a14="http://schemas.microsoft.com/office/drawing/2010/main" val="0"/>
@@ -37586,27 +37864,14 @@
                             <w:r>
                               <w:t xml:space="preserve">Figure </w:t>
                             </w:r>
-                            <w:r>
-                              <w:fldChar w:fldCharType="begin"/>
-                            </w:r>
-                            <w:r>
-                              <w:instrText xml:space="preserve"> SEQ Figure \* ARABIC </w:instrText>
-                            </w:r>
-                            <w:r>
-                              <w:fldChar w:fldCharType="separate"/>
-                            </w:r>
-                            <w:r>
-                              <w:rPr>
-                                <w:noProof/>
-                              </w:rPr>
-                              <w:t>18</w:t>
-                            </w:r>
-                            <w:r>
-                              <w:rPr>
-                                <w:noProof/>
-                              </w:rPr>
-                              <w:fldChar w:fldCharType="end"/>
-                            </w:r>
+                            <w:fldSimple w:instr=" SEQ Figure \* ARABIC ">
+                              <w:r>
+                                <w:rPr>
+                                  <w:noProof/>
+                                </w:rPr>
+                                <w:t>18</w:t>
+                              </w:r>
+                            </w:fldSimple>
                             <w:r>
                               <w:t xml:space="preserve"> - Mock data generator</w:t>
                             </w:r>
@@ -37643,27 +37908,14 @@
                       <w:r>
                         <w:t xml:space="preserve">Figure </w:t>
                       </w:r>
-                      <w:r>
-                        <w:fldChar w:fldCharType="begin"/>
-                      </w:r>
-                      <w:r>
-                        <w:instrText xml:space="preserve"> SEQ Figure \* ARABIC </w:instrText>
-                      </w:r>
-                      <w:r>
-                        <w:fldChar w:fldCharType="separate"/>
-                      </w:r>
-                      <w:r>
-                        <w:rPr>
-                          <w:noProof/>
-                        </w:rPr>
-                        <w:t>18</w:t>
-                      </w:r>
-                      <w:r>
-                        <w:rPr>
-                          <w:noProof/>
-                        </w:rPr>
-                        <w:fldChar w:fldCharType="end"/>
-                      </w:r>
+                      <w:fldSimple w:instr=" SEQ Figure \* ARABIC ">
+                        <w:r>
+                          <w:rPr>
+                            <w:noProof/>
+                          </w:rPr>
+                          <w:t>18</w:t>
+                        </w:r>
+                      </w:fldSimple>
                       <w:r>
                         <w:t xml:space="preserve"> - Mock data generator</w:t>
                       </w:r>
@@ -38019,7 +38271,7 @@
         </w:rPr>
         <w:t xml:space="preserve">Open a web browser then enter </w:t>
       </w:r>
-      <w:hyperlink r:id="rId43" w:tgtFrame="_blank" w:history="1">
+      <w:hyperlink r:id="rId44" w:tgtFrame="_blank" w:history="1">
         <w:r>
           <w:rPr>
             <w:rStyle w:val="Hyperlink"/>
@@ -39031,6 +39283,581 @@
     <w:p>
       <w:pPr>
         <w:pStyle w:val="Heading2"/>
+      </w:pPr>
+      <w:r>
+        <w:t>6.1 System Integration</w:t>
+      </w:r>
+    </w:p>
+    <w:p>
+      <w:pPr>
+        <w:rPr>
+          <w:rFonts w:ascii="Times New Roman" w:hAnsi="Times New Roman" w:cs="Times New Roman"/>
+          <w:sz w:val="24"/>
+          <w:szCs w:val="24"/>
+        </w:rPr>
+      </w:pPr>
+      <w:bookmarkStart w:id="62" w:name="_GoBack"/>
+      <w:bookmarkEnd w:id="62"/>
+    </w:p>
+    <w:p>
+      <w:pPr>
+        <w:spacing w:after="120" w:line="360" w:lineRule="auto"/>
+        <w:rPr>
+          <w:rFonts w:ascii="Times New Roman" w:hAnsi="Times New Roman" w:cs="Times New Roman"/>
+          <w:b/>
+          <w:sz w:val="24"/>
+          <w:szCs w:val="24"/>
+        </w:rPr>
+      </w:pPr>
+      <w:r>
+        <w:rPr>
+          <w:rFonts w:ascii="Times New Roman" w:hAnsi="Times New Roman" w:cs="Times New Roman"/>
+          <w:b/>
+          <w:sz w:val="24"/>
+          <w:szCs w:val="24"/>
+        </w:rPr>
+        <w:t>All h</w:t>
+      </w:r>
+      <w:r>
+        <w:rPr>
+          <w:rFonts w:ascii="Times New Roman" w:hAnsi="Times New Roman" w:cs="Times New Roman"/>
+          <w:b/>
+          <w:sz w:val="24"/>
+          <w:szCs w:val="24"/>
+        </w:rPr>
+        <w:t xml:space="preserve">igh priority </w:t>
+      </w:r>
+      <w:proofErr w:type="gramStart"/>
+      <w:r>
+        <w:rPr>
+          <w:rFonts w:ascii="Times New Roman" w:hAnsi="Times New Roman" w:cs="Times New Roman"/>
+          <w:b/>
+          <w:sz w:val="24"/>
+          <w:szCs w:val="24"/>
+        </w:rPr>
+        <w:t>(</w:t>
+      </w:r>
+      <w:r>
+        <w:rPr>
+          <w:rFonts w:ascii="Times New Roman" w:hAnsi="Times New Roman" w:cs="Times New Roman"/>
+          <w:b/>
+          <w:sz w:val="24"/>
+          <w:szCs w:val="24"/>
+        </w:rPr>
+        <w:t xml:space="preserve"> </w:t>
+      </w:r>
+      <w:r>
+        <w:rPr>
+          <w:rFonts w:ascii="Times New Roman" w:hAnsi="Times New Roman" w:cs="Times New Roman"/>
+          <w:b/>
+          <w:sz w:val="24"/>
+          <w:szCs w:val="24"/>
+        </w:rPr>
+        <w:t>priority</w:t>
+      </w:r>
+      <w:proofErr w:type="gramEnd"/>
+      <w:r>
+        <w:rPr>
+          <w:rFonts w:ascii="Times New Roman" w:hAnsi="Times New Roman" w:cs="Times New Roman"/>
+          <w:b/>
+          <w:sz w:val="24"/>
+          <w:szCs w:val="24"/>
+        </w:rPr>
+        <w:t xml:space="preserve"> 1) requirements fulfilled</w:t>
+      </w:r>
+    </w:p>
+    <w:p>
+      <w:pPr>
+        <w:spacing w:after="120" w:line="360" w:lineRule="auto"/>
+        <w:rPr>
+          <w:rFonts w:ascii="Times New Roman" w:hAnsi="Times New Roman" w:cs="Times New Roman"/>
+          <w:sz w:val="24"/>
+          <w:szCs w:val="24"/>
+        </w:rPr>
+      </w:pPr>
+      <w:r>
+        <w:rPr>
+          <w:rFonts w:ascii="Times New Roman" w:hAnsi="Times New Roman" w:cs="Times New Roman"/>
+          <w:sz w:val="24"/>
+          <w:szCs w:val="24"/>
+        </w:rPr>
+        <w:t>After fixing some minor issues, a</w:t>
+      </w:r>
+      <w:r>
+        <w:rPr>
+          <w:rFonts w:ascii="Times New Roman" w:hAnsi="Times New Roman" w:cs="Times New Roman"/>
+          <w:sz w:val="24"/>
+          <w:szCs w:val="24"/>
+        </w:rPr>
+        <w:t>ll four main parts of the projects finally got integrated together.</w:t>
+      </w:r>
+    </w:p>
+    <w:p>
+      <w:pPr>
+        <w:spacing w:after="120" w:line="360" w:lineRule="auto"/>
+        <w:rPr>
+          <w:rFonts w:ascii="Times New Roman" w:hAnsi="Times New Roman" w:cs="Times New Roman"/>
+          <w:sz w:val="24"/>
+          <w:szCs w:val="24"/>
+        </w:rPr>
+      </w:pPr>
+      <w:r>
+        <w:rPr>
+          <w:rFonts w:ascii="Times New Roman" w:hAnsi="Times New Roman" w:cs="Times New Roman"/>
+          <w:sz w:val="24"/>
+          <w:szCs w:val="24"/>
+        </w:rPr>
+        <w:t>Initially d</w:t>
+      </w:r>
+      <w:r>
+        <w:rPr>
+          <w:rFonts w:ascii="Times New Roman" w:hAnsi="Times New Roman" w:cs="Times New Roman"/>
+          <w:sz w:val="24"/>
+          <w:szCs w:val="24"/>
+        </w:rPr>
+        <w:t xml:space="preserve">ata flowed </w:t>
+      </w:r>
+      <w:r>
+        <w:rPr>
+          <w:rFonts w:ascii="Times New Roman" w:hAnsi="Times New Roman" w:cs="Times New Roman"/>
+          <w:sz w:val="24"/>
+          <w:szCs w:val="24"/>
+        </w:rPr>
+        <w:t>e</w:t>
+      </w:r>
+      <w:r>
+        <w:rPr>
+          <w:rFonts w:ascii="Times New Roman" w:hAnsi="Times New Roman" w:cs="Times New Roman"/>
+          <w:sz w:val="24"/>
+          <w:szCs w:val="24"/>
+        </w:rPr>
+        <w:t xml:space="preserve">very </w:t>
+      </w:r>
+      <w:r>
+        <w:rPr>
+          <w:rFonts w:ascii="Times New Roman" w:hAnsi="Times New Roman" w:cs="Times New Roman"/>
+          <w:sz w:val="24"/>
+          <w:szCs w:val="24"/>
+        </w:rPr>
+        <w:t xml:space="preserve">10 </w:t>
+      </w:r>
+      <w:r>
+        <w:rPr>
+          <w:rFonts w:ascii="Times New Roman" w:hAnsi="Times New Roman" w:cs="Times New Roman"/>
+          <w:sz w:val="24"/>
+          <w:szCs w:val="24"/>
+        </w:rPr>
+        <w:t xml:space="preserve">second from all 94 </w:t>
+      </w:r>
+      <w:proofErr w:type="spellStart"/>
+      <w:r>
+        <w:rPr>
+          <w:rFonts w:ascii="Times New Roman" w:hAnsi="Times New Roman" w:cs="Times New Roman"/>
+          <w:sz w:val="24"/>
+          <w:szCs w:val="24"/>
+        </w:rPr>
+        <w:t>Pinodes</w:t>
+      </w:r>
+      <w:proofErr w:type="spellEnd"/>
+      <w:r>
+        <w:rPr>
+          <w:rFonts w:ascii="Times New Roman" w:hAnsi="Times New Roman" w:cs="Times New Roman"/>
+          <w:sz w:val="24"/>
+          <w:szCs w:val="24"/>
+        </w:rPr>
+        <w:t xml:space="preserve"> to the chosen gateway server, CSEEPIMAN2. Web based GUI displayed up to date data correctly and refreshed data every </w:t>
+      </w:r>
+      <w:r>
+        <w:rPr>
+          <w:rFonts w:ascii="Times New Roman" w:hAnsi="Times New Roman" w:cs="Times New Roman"/>
+          <w:sz w:val="24"/>
+          <w:szCs w:val="24"/>
+        </w:rPr>
+        <w:t xml:space="preserve">20 -30 </w:t>
+      </w:r>
+      <w:r>
+        <w:rPr>
+          <w:rFonts w:ascii="Times New Roman" w:hAnsi="Times New Roman" w:cs="Times New Roman"/>
+          <w:sz w:val="24"/>
+          <w:szCs w:val="24"/>
+        </w:rPr>
+        <w:t>second</w:t>
+      </w:r>
+      <w:r>
+        <w:rPr>
+          <w:rFonts w:ascii="Times New Roman" w:hAnsi="Times New Roman" w:cs="Times New Roman"/>
+          <w:sz w:val="24"/>
+          <w:szCs w:val="24"/>
+        </w:rPr>
+        <w:t>s. When we simulated some heavy load on some nodes, higher CPU or Memory values got reflected in GUI and CPU and Memory level went back down to normal when the load was cleared.</w:t>
+      </w:r>
+    </w:p>
+    <w:p>
+      <w:pPr>
+        <w:spacing w:after="120" w:line="360" w:lineRule="auto"/>
+        <w:rPr>
+          <w:rFonts w:ascii="Times New Roman" w:hAnsi="Times New Roman" w:cs="Times New Roman"/>
+          <w:sz w:val="24"/>
+          <w:szCs w:val="24"/>
+        </w:rPr>
+      </w:pPr>
+      <w:r>
+        <w:rPr>
+          <w:rFonts w:ascii="Times New Roman" w:hAnsi="Times New Roman" w:cs="Times New Roman"/>
+          <w:sz w:val="24"/>
+          <w:szCs w:val="24"/>
+        </w:rPr>
+        <w:t>After some careful review and discussion with the customer, data collection interval was changed to 1 second as well as Data transformation and GUI refresh intervals lowered to 1 second. Thanks to the decision to develop the system to be flexible with the interval settings at the design stage, the change was achieved seamlessly and the whole system ran smoothly.</w:t>
+      </w:r>
+    </w:p>
+    <w:p>
+      <w:pPr>
+        <w:spacing w:after="120" w:line="360" w:lineRule="auto"/>
+        <w:rPr>
+          <w:rFonts w:ascii="Times New Roman" w:hAnsi="Times New Roman" w:cs="Times New Roman"/>
+          <w:sz w:val="24"/>
+          <w:szCs w:val="24"/>
+        </w:rPr>
+      </w:pPr>
+    </w:p>
+    <w:p>
+      <w:pPr>
+        <w:spacing w:after="120" w:line="360" w:lineRule="auto"/>
+        <w:rPr>
+          <w:rFonts w:ascii="Times New Roman" w:hAnsi="Times New Roman" w:cs="Times New Roman"/>
+          <w:b/>
+          <w:sz w:val="24"/>
+          <w:szCs w:val="24"/>
+        </w:rPr>
+      </w:pPr>
+      <w:r>
+        <w:rPr>
+          <w:rFonts w:ascii="Times New Roman" w:hAnsi="Times New Roman" w:cs="Times New Roman"/>
+          <w:b/>
+          <w:sz w:val="24"/>
+          <w:szCs w:val="24"/>
+        </w:rPr>
+        <w:t>Shortcomings</w:t>
+      </w:r>
+      <w:r>
+        <w:rPr>
+          <w:rFonts w:ascii="Times New Roman" w:hAnsi="Times New Roman" w:cs="Times New Roman"/>
+          <w:b/>
+          <w:sz w:val="24"/>
+          <w:szCs w:val="24"/>
+        </w:rPr>
+        <w:t xml:space="preserve"> and </w:t>
+      </w:r>
+      <w:r>
+        <w:rPr>
+          <w:rFonts w:ascii="Times New Roman" w:hAnsi="Times New Roman" w:cs="Times New Roman"/>
+          <w:b/>
+          <w:sz w:val="24"/>
+          <w:szCs w:val="24"/>
+        </w:rPr>
+        <w:t>possible future extension</w:t>
+      </w:r>
+    </w:p>
+    <w:p>
+      <w:pPr>
+        <w:pStyle w:val="ListParagraph"/>
+        <w:numPr>
+          <w:ilvl w:val="0"/>
+          <w:numId w:val="17"/>
+        </w:numPr>
+        <w:spacing w:after="120" w:line="360" w:lineRule="auto"/>
+        <w:rPr>
+          <w:rFonts w:ascii="Times New Roman" w:hAnsi="Times New Roman" w:cs="Times New Roman"/>
+          <w:sz w:val="24"/>
+          <w:szCs w:val="24"/>
+        </w:rPr>
+      </w:pPr>
+      <w:r>
+        <w:rPr>
+          <w:rFonts w:ascii="Times New Roman" w:hAnsi="Times New Roman" w:cs="Times New Roman"/>
+          <w:sz w:val="24"/>
+          <w:szCs w:val="24"/>
+        </w:rPr>
+        <w:t>One point start and stop of all the node agent program (‘</w:t>
+      </w:r>
+      <w:proofErr w:type="spellStart"/>
+      <w:r>
+        <w:rPr>
+          <w:rFonts w:ascii="Times New Roman" w:hAnsi="Times New Roman" w:cs="Times New Roman"/>
+          <w:sz w:val="24"/>
+          <w:szCs w:val="24"/>
+        </w:rPr>
+        <w:t>CPUMemory_UDPSender</w:t>
+      </w:r>
+      <w:proofErr w:type="spellEnd"/>
+      <w:r>
+        <w:rPr>
+          <w:rFonts w:ascii="Times New Roman" w:hAnsi="Times New Roman" w:cs="Times New Roman"/>
+          <w:sz w:val="24"/>
+          <w:szCs w:val="24"/>
+        </w:rPr>
+        <w:t>’) as a fully independent background</w:t>
+      </w:r>
+      <w:r>
+        <w:rPr>
+          <w:rFonts w:ascii="Times New Roman" w:hAnsi="Times New Roman" w:cs="Times New Roman"/>
+          <w:sz w:val="24"/>
+          <w:szCs w:val="24"/>
+        </w:rPr>
+        <w:t xml:space="preserve"> (daemon)</w:t>
+      </w:r>
+      <w:r>
+        <w:rPr>
+          <w:rFonts w:ascii="Times New Roman" w:hAnsi="Times New Roman" w:cs="Times New Roman"/>
+          <w:sz w:val="24"/>
+          <w:szCs w:val="24"/>
+        </w:rPr>
+        <w:t xml:space="preserve"> </w:t>
+      </w:r>
+      <w:proofErr w:type="gramStart"/>
+      <w:r>
+        <w:rPr>
+          <w:rFonts w:ascii="Times New Roman" w:hAnsi="Times New Roman" w:cs="Times New Roman"/>
+          <w:sz w:val="24"/>
+          <w:szCs w:val="24"/>
+        </w:rPr>
+        <w:t xml:space="preserve">service </w:t>
+      </w:r>
+      <w:r>
+        <w:rPr>
+          <w:rFonts w:ascii="Times New Roman" w:hAnsi="Times New Roman" w:cs="Times New Roman"/>
+          <w:sz w:val="24"/>
+          <w:szCs w:val="24"/>
+        </w:rPr>
+        <w:t xml:space="preserve"> :</w:t>
+      </w:r>
+      <w:proofErr w:type="gramEnd"/>
+      <w:r>
+        <w:rPr>
+          <w:rFonts w:ascii="Times New Roman" w:hAnsi="Times New Roman" w:cs="Times New Roman"/>
+          <w:sz w:val="24"/>
+          <w:szCs w:val="24"/>
+        </w:rPr>
+        <w:t xml:space="preserve"> Agents on </w:t>
+      </w:r>
+      <w:proofErr w:type="spellStart"/>
+      <w:r>
+        <w:rPr>
+          <w:rFonts w:ascii="Times New Roman" w:hAnsi="Times New Roman" w:cs="Times New Roman"/>
+          <w:sz w:val="24"/>
+          <w:szCs w:val="24"/>
+        </w:rPr>
+        <w:t>Pinodes</w:t>
+      </w:r>
+      <w:proofErr w:type="spellEnd"/>
+      <w:r>
+        <w:rPr>
+          <w:rFonts w:ascii="Times New Roman" w:hAnsi="Times New Roman" w:cs="Times New Roman"/>
+          <w:sz w:val="24"/>
+          <w:szCs w:val="24"/>
+        </w:rPr>
+        <w:t xml:space="preserve"> currently run as daemon service however they needs to be started up individually. It would be highly beneficial to have a single command </w:t>
+      </w:r>
+      <w:proofErr w:type="gramStart"/>
+      <w:r>
+        <w:rPr>
+          <w:rFonts w:ascii="Times New Roman" w:hAnsi="Times New Roman" w:cs="Times New Roman"/>
+          <w:sz w:val="24"/>
+          <w:szCs w:val="24"/>
+        </w:rPr>
+        <w:t>of  starting</w:t>
+      </w:r>
+      <w:proofErr w:type="gramEnd"/>
+      <w:r>
+        <w:rPr>
+          <w:rFonts w:ascii="Times New Roman" w:hAnsi="Times New Roman" w:cs="Times New Roman"/>
+          <w:sz w:val="24"/>
+          <w:szCs w:val="24"/>
+        </w:rPr>
+        <w:t xml:space="preserve"> or stopping of all the agents at one go.  We wrote a </w:t>
+      </w:r>
+      <w:r>
+        <w:rPr>
+          <w:rFonts w:ascii="Times New Roman" w:hAnsi="Times New Roman" w:cs="Times New Roman"/>
+          <w:sz w:val="24"/>
+          <w:szCs w:val="24"/>
+        </w:rPr>
+        <w:t xml:space="preserve">single </w:t>
+      </w:r>
+      <w:r>
+        <w:rPr>
+          <w:rFonts w:ascii="Times New Roman" w:hAnsi="Times New Roman" w:cs="Times New Roman"/>
+          <w:sz w:val="24"/>
+          <w:szCs w:val="24"/>
+        </w:rPr>
+        <w:t>script to</w:t>
+      </w:r>
+      <w:r>
+        <w:rPr>
+          <w:rFonts w:ascii="Times New Roman" w:hAnsi="Times New Roman" w:cs="Times New Roman"/>
+          <w:sz w:val="24"/>
+          <w:szCs w:val="24"/>
+        </w:rPr>
+        <w:t xml:space="preserve"> start all of them via </w:t>
+      </w:r>
+      <w:proofErr w:type="spellStart"/>
+      <w:r>
+        <w:rPr>
+          <w:rFonts w:ascii="Times New Roman" w:hAnsi="Times New Roman" w:cs="Times New Roman"/>
+          <w:sz w:val="24"/>
+          <w:szCs w:val="24"/>
+        </w:rPr>
+        <w:t>ssh</w:t>
+      </w:r>
+      <w:proofErr w:type="spellEnd"/>
+      <w:r>
+        <w:rPr>
+          <w:rFonts w:ascii="Times New Roman" w:hAnsi="Times New Roman" w:cs="Times New Roman"/>
+          <w:sz w:val="24"/>
+          <w:szCs w:val="24"/>
+        </w:rPr>
+        <w:t xml:space="preserve"> command however the </w:t>
+      </w:r>
+      <w:r>
+        <w:rPr>
+          <w:rFonts w:ascii="Times New Roman" w:hAnsi="Times New Roman" w:cs="Times New Roman"/>
+          <w:sz w:val="24"/>
+          <w:szCs w:val="24"/>
+        </w:rPr>
+        <w:t xml:space="preserve">daemon services do not persist after user log-out. </w:t>
+      </w:r>
+    </w:p>
+    <w:p>
+      <w:pPr>
+        <w:spacing w:after="120" w:line="360" w:lineRule="auto"/>
+        <w:ind w:left="360"/>
+        <w:rPr>
+          <w:rFonts w:ascii="Times New Roman" w:hAnsi="Times New Roman" w:cs="Times New Roman"/>
+          <w:sz w:val="24"/>
+          <w:szCs w:val="24"/>
+        </w:rPr>
+      </w:pPr>
+    </w:p>
+    <w:p>
+      <w:pPr>
+        <w:pStyle w:val="ListParagraph"/>
+        <w:numPr>
+          <w:ilvl w:val="0"/>
+          <w:numId w:val="17"/>
+        </w:numPr>
+        <w:spacing w:after="120" w:line="360" w:lineRule="auto"/>
+        <w:rPr>
+          <w:rFonts w:ascii="Times New Roman" w:hAnsi="Times New Roman" w:cs="Times New Roman"/>
+          <w:sz w:val="24"/>
+          <w:szCs w:val="24"/>
+        </w:rPr>
+      </w:pPr>
+      <w:r>
+        <w:rPr>
+          <w:rFonts w:ascii="Times New Roman" w:hAnsi="Times New Roman" w:cs="Times New Roman"/>
+          <w:sz w:val="24"/>
+          <w:szCs w:val="24"/>
+        </w:rPr>
+        <w:t>Adding User ID information to UDP message and also displaying on GUI along with timestamp info</w:t>
+      </w:r>
+      <w:proofErr w:type="gramStart"/>
+      <w:r>
+        <w:rPr>
+          <w:rFonts w:ascii="Times New Roman" w:hAnsi="Times New Roman" w:cs="Times New Roman"/>
+          <w:sz w:val="24"/>
+          <w:szCs w:val="24"/>
+        </w:rPr>
+        <w:t>.</w:t>
+      </w:r>
+      <w:r>
+        <w:rPr>
+          <w:rFonts w:ascii="Times New Roman" w:hAnsi="Times New Roman" w:cs="Times New Roman"/>
+          <w:sz w:val="24"/>
+          <w:szCs w:val="24"/>
+        </w:rPr>
+        <w:t xml:space="preserve"> :</w:t>
+      </w:r>
+      <w:proofErr w:type="gramEnd"/>
+      <w:r>
+        <w:rPr>
+          <w:rFonts w:ascii="Times New Roman" w:hAnsi="Times New Roman" w:cs="Times New Roman"/>
+          <w:sz w:val="24"/>
+          <w:szCs w:val="24"/>
+        </w:rPr>
+        <w:t xml:space="preserve">  </w:t>
+      </w:r>
+      <w:r>
+        <w:rPr>
+          <w:rFonts w:ascii="Times New Roman" w:hAnsi="Times New Roman" w:cs="Times New Roman"/>
+          <w:sz w:val="24"/>
+          <w:szCs w:val="24"/>
+        </w:rPr>
+        <w:t>This functional requirement (</w:t>
+      </w:r>
+      <w:r>
+        <w:rPr>
+          <w:rFonts w:ascii="Times New Roman" w:hAnsi="Times New Roman" w:cs="Times New Roman"/>
+          <w:b/>
+          <w:sz w:val="24"/>
+          <w:szCs w:val="24"/>
+        </w:rPr>
+        <w:t xml:space="preserve">FR 2.5) </w:t>
+      </w:r>
+      <w:r>
+        <w:rPr>
+          <w:rFonts w:ascii="Times New Roman" w:hAnsi="Times New Roman" w:cs="Times New Roman"/>
+          <w:sz w:val="24"/>
+          <w:szCs w:val="24"/>
+        </w:rPr>
+        <w:t xml:space="preserve">was included as low priority requirement. Due to time constraint, it could not be implemented and tested. </w:t>
+      </w:r>
+      <w:proofErr w:type="gramStart"/>
+      <w:r>
+        <w:rPr>
+          <w:rFonts w:ascii="Times New Roman" w:hAnsi="Times New Roman" w:cs="Times New Roman"/>
+          <w:sz w:val="24"/>
+          <w:szCs w:val="24"/>
+        </w:rPr>
+        <w:t>However</w:t>
+      </w:r>
+      <w:proofErr w:type="gramEnd"/>
+      <w:r>
+        <w:rPr>
+          <w:rFonts w:ascii="Times New Roman" w:hAnsi="Times New Roman" w:cs="Times New Roman"/>
+          <w:sz w:val="24"/>
+          <w:szCs w:val="24"/>
+        </w:rPr>
+        <w:t xml:space="preserve"> it will be still a useful feature</w:t>
+      </w:r>
+      <w:r>
+        <w:rPr>
+          <w:rFonts w:ascii="Times New Roman" w:hAnsi="Times New Roman" w:cs="Times New Roman"/>
+          <w:sz w:val="24"/>
+          <w:szCs w:val="24"/>
+        </w:rPr>
+        <w:t xml:space="preserve"> as this will help to find out the user who is potentially generating heavy load causing high CPU or Memory. </w:t>
+      </w:r>
+      <w:r>
+        <w:rPr>
+          <w:rFonts w:ascii="Times New Roman" w:hAnsi="Times New Roman" w:cs="Times New Roman"/>
+          <w:sz w:val="24"/>
+          <w:szCs w:val="24"/>
+        </w:rPr>
+        <w:t xml:space="preserve"> </w:t>
+      </w:r>
+      <w:r>
+        <w:rPr>
+          <w:rFonts w:ascii="Times New Roman" w:hAnsi="Times New Roman" w:cs="Times New Roman"/>
+          <w:sz w:val="24"/>
+          <w:szCs w:val="24"/>
+        </w:rPr>
+        <w:t xml:space="preserve">  </w:t>
+      </w:r>
+    </w:p>
+    <w:p/>
+    <w:p>
+      <w:pPr>
+        <w:pStyle w:val="Heading2"/>
         <w:spacing w:before="0" w:after="120" w:line="360" w:lineRule="auto"/>
         <w:rPr>
           <w:rFonts w:cs="Times New Roman"/>
@@ -39039,7 +39866,7 @@
           <w:szCs w:val="24"/>
         </w:rPr>
       </w:pPr>
-      <w:bookmarkStart w:id="62" w:name="_Toc477907913"/>
+      <w:bookmarkStart w:id="63" w:name="_Toc477907913"/>
       <w:r>
         <w:rPr>
           <w:rFonts w:cs="Times New Roman"/>
@@ -39058,7 +39885,7 @@
         </w:rPr>
         <w:t>Methodology/Language/Tools</w:t>
       </w:r>
-      <w:bookmarkEnd w:id="62"/>
+      <w:bookmarkEnd w:id="63"/>
     </w:p>
     <w:p>
       <w:pPr>
@@ -39101,7 +39928,7 @@
         </w:rPr>
         <w:t xml:space="preserve">GitHub account can be seen here:  </w:t>
       </w:r>
-      <w:hyperlink r:id="rId44" w:history="1">
+      <w:hyperlink r:id="rId45" w:history="1">
         <w:r>
           <w:rPr>
             <w:rStyle w:val="Hyperlink"/>
@@ -39316,7 +40143,6 @@
         <w:rPr>
           <w:rFonts w:ascii="Times New Roman" w:hAnsi="Times New Roman" w:cs="Times New Roman"/>
         </w:rPr>
-        <w:lastRenderedPageBreak/>
         <w:t>CPU &amp; Memory calculation interval changed from 1 sec to 0.1 sec</w:t>
       </w:r>
     </w:p>
@@ -39371,6 +40197,7 @@
         <w:rPr>
           <w:rFonts w:ascii="Times New Roman" w:hAnsi="Times New Roman" w:cs="Times New Roman"/>
         </w:rPr>
+        <w:lastRenderedPageBreak/>
         <w:t xml:space="preserve">Data transformer service interval changed from 10 </w:t>
       </w:r>
       <w:proofErr w:type="gramStart"/>
@@ -39442,7 +40269,7 @@
           <w:color w:val="000000" w:themeColor="text1"/>
         </w:rPr>
       </w:pPr>
-      <w:bookmarkStart w:id="63" w:name="_Toc477907914"/>
+      <w:bookmarkStart w:id="64" w:name="_Toc477907914"/>
       <w:r>
         <w:rPr>
           <w:rFonts w:cs="Times New Roman"/>
@@ -39457,7 +40284,7 @@
         </w:rPr>
         <w:t>Project Management</w:t>
       </w:r>
-      <w:bookmarkEnd w:id="63"/>
+      <w:bookmarkEnd w:id="64"/>
     </w:p>
     <w:p/>
     <w:p>
@@ -39525,8 +40352,6 @@
         </w:rPr>
         <w:t>For Sprint 1-2-3 the sprint board can be seen in the following screenshots.</w:t>
       </w:r>
-      <w:bookmarkStart w:id="64" w:name="_GoBack"/>
-      <w:bookmarkEnd w:id="64"/>
     </w:p>
     <w:p>
       <w:pPr>
@@ -39599,27 +40424,14 @@
                             <w:r>
                               <w:t xml:space="preserve">Figure </w:t>
                             </w:r>
-                            <w:r>
-                              <w:fldChar w:fldCharType="begin"/>
-                            </w:r>
-                            <w:r>
-                              <w:instrText xml:space="preserve"> SEQ Figure \* ARABIC </w:instrText>
-                            </w:r>
-                            <w:r>
-                              <w:fldChar w:fldCharType="separate"/>
-                            </w:r>
-                            <w:r>
-                              <w:rPr>
-                                <w:noProof/>
-                              </w:rPr>
-                              <w:t>19</w:t>
-                            </w:r>
-                            <w:r>
-                              <w:rPr>
-                                <w:noProof/>
-                              </w:rPr>
-                              <w:fldChar w:fldCharType="end"/>
-                            </w:r>
+                            <w:fldSimple w:instr=" SEQ Figure \* ARABIC ">
+                              <w:r>
+                                <w:rPr>
+                                  <w:noProof/>
+                                </w:rPr>
+                                <w:t>19</w:t>
+                              </w:r>
+                            </w:fldSimple>
                             <w:r>
                               <w:t xml:space="preserve"> - Sprint 1 Board and Tasks</w:t>
                             </w:r>
@@ -39655,27 +40467,14 @@
                       <w:r>
                         <w:t xml:space="preserve">Figure </w:t>
                       </w:r>
-                      <w:r>
-                        <w:fldChar w:fldCharType="begin"/>
-                      </w:r>
-                      <w:r>
-                        <w:instrText xml:space="preserve"> SEQ Figure \* ARABIC </w:instrText>
-                      </w:r>
-                      <w:r>
-                        <w:fldChar w:fldCharType="separate"/>
-                      </w:r>
-                      <w:r>
-                        <w:rPr>
-                          <w:noProof/>
-                        </w:rPr>
-                        <w:t>19</w:t>
-                      </w:r>
-                      <w:r>
-                        <w:rPr>
-                          <w:noProof/>
-                        </w:rPr>
-                        <w:fldChar w:fldCharType="end"/>
-                      </w:r>
+                      <w:fldSimple w:instr=" SEQ Figure \* ARABIC ">
+                        <w:r>
+                          <w:rPr>
+                            <w:noProof/>
+                          </w:rPr>
+                          <w:t>19</w:t>
+                        </w:r>
+                      </w:fldSimple>
                       <w:r>
                         <w:t xml:space="preserve"> - Sprint 1 Board and Tasks</w:t>
                       </w:r>
@@ -39720,7 +40519,7 @@
                     </pic:cNvPicPr>
                   </pic:nvPicPr>
                   <pic:blipFill>
-                    <a:blip r:embed="rId45">
+                    <a:blip r:embed="rId46">
                       <a:extLst>
                         <a:ext uri="{28A0092B-C50C-407E-A947-70E740481C1C}">
                           <a14:useLocalDpi xmlns:a14="http://schemas.microsoft.com/office/drawing/2010/main" val="0"/>
@@ -39874,27 +40673,14 @@
                             <w:r>
                               <w:t xml:space="preserve">Figure </w:t>
                             </w:r>
-                            <w:r>
-                              <w:fldChar w:fldCharType="begin"/>
-                            </w:r>
-                            <w:r>
-                              <w:instrText xml:space="preserve"> SEQ Figure \* ARABIC </w:instrText>
-                            </w:r>
-                            <w:r>
-                              <w:fldChar w:fldCharType="separate"/>
-                            </w:r>
-                            <w:r>
-                              <w:rPr>
-                                <w:noProof/>
-                              </w:rPr>
-                              <w:t>20</w:t>
-                            </w:r>
-                            <w:r>
-                              <w:rPr>
-                                <w:noProof/>
-                              </w:rPr>
-                              <w:fldChar w:fldCharType="end"/>
-                            </w:r>
+                            <w:fldSimple w:instr=" SEQ Figure \* ARABIC ">
+                              <w:r>
+                                <w:rPr>
+                                  <w:noProof/>
+                                </w:rPr>
+                                <w:t>20</w:t>
+                              </w:r>
+                            </w:fldSimple>
                             <w:r>
                               <w:t xml:space="preserve"> - Sprint 2 board with completed tasks</w:t>
                             </w:r>
@@ -39930,27 +40716,14 @@
                       <w:r>
                         <w:t xml:space="preserve">Figure </w:t>
                       </w:r>
-                      <w:r>
-                        <w:fldChar w:fldCharType="begin"/>
-                      </w:r>
-                      <w:r>
-                        <w:instrText xml:space="preserve"> SEQ Figure \* ARABIC </w:instrText>
-                      </w:r>
-                      <w:r>
-                        <w:fldChar w:fldCharType="separate"/>
-                      </w:r>
-                      <w:r>
-                        <w:rPr>
-                          <w:noProof/>
-                        </w:rPr>
-                        <w:t>20</w:t>
-                      </w:r>
-                      <w:r>
-                        <w:rPr>
-                          <w:noProof/>
-                        </w:rPr>
-                        <w:fldChar w:fldCharType="end"/>
-                      </w:r>
+                      <w:fldSimple w:instr=" SEQ Figure \* ARABIC ">
+                        <w:r>
+                          <w:rPr>
+                            <w:noProof/>
+                          </w:rPr>
+                          <w:t>20</w:t>
+                        </w:r>
+                      </w:fldSimple>
                       <w:r>
                         <w:t xml:space="preserve"> - Sprint 2 board with completed tasks</w:t>
                       </w:r>
@@ -39996,7 +40769,7 @@
                     </pic:cNvPicPr>
                   </pic:nvPicPr>
                   <pic:blipFill>
-                    <a:blip r:embed="rId46" cstate="print">
+                    <a:blip r:embed="rId47" cstate="print">
                       <a:extLst>
                         <a:ext uri="{28A0092B-C50C-407E-A947-70E740481C1C}">
                           <a14:useLocalDpi xmlns:a14="http://schemas.microsoft.com/office/drawing/2010/main" val="0"/>
@@ -40105,27 +40878,14 @@
                             <w:r>
                               <w:t xml:space="preserve">Figure </w:t>
                             </w:r>
-                            <w:r>
-                              <w:fldChar w:fldCharType="begin"/>
-                            </w:r>
-                            <w:r>
-                              <w:instrText xml:space="preserve"> SEQ Figure \* ARABIC </w:instrText>
-                            </w:r>
-                            <w:r>
-                              <w:fldChar w:fldCharType="separate"/>
-                            </w:r>
-                            <w:r>
-                              <w:rPr>
-                                <w:noProof/>
-                              </w:rPr>
-                              <w:t>21</w:t>
-                            </w:r>
-                            <w:r>
-                              <w:rPr>
-                                <w:noProof/>
-                              </w:rPr>
-                              <w:fldChar w:fldCharType="end"/>
-                            </w:r>
+                            <w:fldSimple w:instr=" SEQ Figure \* ARABIC ">
+                              <w:r>
+                                <w:rPr>
+                                  <w:noProof/>
+                                </w:rPr>
+                                <w:t>21</w:t>
+                              </w:r>
+                            </w:fldSimple>
                             <w:r>
                               <w:t xml:space="preserve"> - Sprint 3 board with completed and uncompleted tasks</w:t>
                             </w:r>
@@ -40161,27 +40921,14 @@
                       <w:r>
                         <w:t xml:space="preserve">Figure </w:t>
                       </w:r>
-                      <w:r>
-                        <w:fldChar w:fldCharType="begin"/>
-                      </w:r>
-                      <w:r>
-                        <w:instrText xml:space="preserve"> SEQ Figure \* ARABIC </w:instrText>
-                      </w:r>
-                      <w:r>
-                        <w:fldChar w:fldCharType="separate"/>
-                      </w:r>
-                      <w:r>
-                        <w:rPr>
-                          <w:noProof/>
-                        </w:rPr>
-                        <w:t>21</w:t>
-                      </w:r>
-                      <w:r>
-                        <w:rPr>
-                          <w:noProof/>
-                        </w:rPr>
-                        <w:fldChar w:fldCharType="end"/>
-                      </w:r>
+                      <w:fldSimple w:instr=" SEQ Figure \* ARABIC ">
+                        <w:r>
+                          <w:rPr>
+                            <w:noProof/>
+                          </w:rPr>
+                          <w:t>21</w:t>
+                        </w:r>
+                      </w:fldSimple>
                       <w:r>
                         <w:t xml:space="preserve"> - Sprint 3 board with completed and uncompleted tasks</w:t>
                       </w:r>
@@ -40226,7 +40973,7 @@
                     </pic:cNvPicPr>
                   </pic:nvPicPr>
                   <pic:blipFill>
-                    <a:blip r:embed="rId47" cstate="print">
+                    <a:blip r:embed="rId48" cstate="print">
                       <a:extLst>
                         <a:ext uri="{28A0092B-C50C-407E-A947-70E740481C1C}">
                           <a14:useLocalDpi xmlns:a14="http://schemas.microsoft.com/office/drawing/2010/main" val="0"/>
@@ -40274,13 +41021,79 @@
           <w:szCs w:val="24"/>
         </w:rPr>
       </w:pPr>
-      <w:r>
-        <w:rPr>
-          <w:rFonts w:ascii="Times New Roman" w:hAnsi="Times New Roman" w:cs="Times New Roman"/>
-          <w:sz w:val="24"/>
-          <w:szCs w:val="24"/>
-        </w:rPr>
-        <w:t xml:space="preserve">6.2  </w:t>
+    </w:p>
+    <w:p>
+      <w:pPr>
+        <w:spacing w:line="360" w:lineRule="auto"/>
+        <w:jc w:val="both"/>
+        <w:rPr>
+          <w:rFonts w:ascii="Times New Roman" w:hAnsi="Times New Roman" w:cs="Times New Roman"/>
+          <w:sz w:val="24"/>
+          <w:szCs w:val="24"/>
+        </w:rPr>
+      </w:pPr>
+    </w:p>
+    <w:p>
+      <w:pPr>
+        <w:spacing w:line="360" w:lineRule="auto"/>
+        <w:jc w:val="both"/>
+        <w:rPr>
+          <w:rFonts w:ascii="Times New Roman" w:hAnsi="Times New Roman" w:cs="Times New Roman"/>
+          <w:sz w:val="24"/>
+          <w:szCs w:val="24"/>
+        </w:rPr>
+      </w:pPr>
+    </w:p>
+    <w:p>
+      <w:pPr>
+        <w:spacing w:line="360" w:lineRule="auto"/>
+        <w:jc w:val="both"/>
+        <w:rPr>
+          <w:rFonts w:ascii="Times New Roman" w:hAnsi="Times New Roman" w:cs="Times New Roman"/>
+          <w:sz w:val="24"/>
+          <w:szCs w:val="24"/>
+        </w:rPr>
+      </w:pPr>
+    </w:p>
+    <w:p>
+      <w:pPr>
+        <w:spacing w:line="360" w:lineRule="auto"/>
+        <w:jc w:val="both"/>
+        <w:rPr>
+          <w:rFonts w:ascii="Times New Roman" w:hAnsi="Times New Roman" w:cs="Times New Roman"/>
+          <w:sz w:val="24"/>
+          <w:szCs w:val="24"/>
+        </w:rPr>
+      </w:pPr>
+    </w:p>
+    <w:p>
+      <w:pPr>
+        <w:spacing w:line="360" w:lineRule="auto"/>
+        <w:jc w:val="both"/>
+        <w:rPr>
+          <w:rFonts w:ascii="Times New Roman" w:hAnsi="Times New Roman" w:cs="Times New Roman"/>
+          <w:sz w:val="24"/>
+          <w:szCs w:val="24"/>
+        </w:rPr>
+      </w:pPr>
+    </w:p>
+    <w:p>
+      <w:pPr>
+        <w:spacing w:line="360" w:lineRule="auto"/>
+        <w:jc w:val="both"/>
+        <w:rPr>
+          <w:rFonts w:ascii="Times New Roman" w:hAnsi="Times New Roman" w:cs="Times New Roman"/>
+          <w:sz w:val="24"/>
+          <w:szCs w:val="24"/>
+        </w:rPr>
+      </w:pPr>
+      <w:r>
+        <w:rPr>
+          <w:rFonts w:ascii="Times New Roman" w:hAnsi="Times New Roman" w:cs="Times New Roman"/>
+          <w:sz w:val="24"/>
+          <w:szCs w:val="24"/>
+        </w:rPr>
+        <w:t>6.4</w:t>
       </w:r>
       <w:r>
         <w:rPr>
@@ -40296,6 +41109,14 @@
           <w:sz w:val="24"/>
           <w:szCs w:val="24"/>
         </w:rPr>
+        <w:t xml:space="preserve">  </w:t>
+      </w:r>
+      <w:r>
+        <w:rPr>
+          <w:rFonts w:ascii="Times New Roman" w:hAnsi="Times New Roman" w:cs="Times New Roman"/>
+          <w:sz w:val="24"/>
+          <w:szCs w:val="24"/>
+        </w:rPr>
         <w:t>Group 1 weekly meetings and supervisor meeting</w:t>
       </w:r>
       <w:r>
@@ -40314,6 +41135,89 @@
         </w:rPr>
         <w:t xml:space="preserve"> </w:t>
       </w:r>
+    </w:p>
+    <w:p>
+      <w:pPr>
+        <w:spacing w:line="360" w:lineRule="auto"/>
+        <w:jc w:val="both"/>
+        <w:rPr>
+          <w:rFonts w:ascii="Times New Roman" w:hAnsi="Times New Roman" w:cs="Times New Roman"/>
+          <w:sz w:val="24"/>
+          <w:szCs w:val="24"/>
+        </w:rPr>
+      </w:pPr>
+      <w:r>
+        <w:rPr>
+          <w:rFonts w:ascii="Times New Roman" w:hAnsi="Times New Roman" w:cs="Times New Roman"/>
+          <w:sz w:val="24"/>
+          <w:szCs w:val="24"/>
+        </w:rPr>
+        <w:t>The following dates show when weekly meetings and supervisor meetings were held.</w:t>
+      </w:r>
+    </w:p>
+    <w:p>
+      <w:pPr>
+        <w:spacing w:line="360" w:lineRule="auto"/>
+        <w:jc w:val="both"/>
+        <w:rPr>
+          <w:rFonts w:ascii="Times New Roman" w:hAnsi="Times New Roman" w:cs="Times New Roman"/>
+          <w:sz w:val="24"/>
+          <w:szCs w:val="24"/>
+        </w:rPr>
+      </w:pPr>
+      <w:r>
+        <w:rPr>
+          <w:rFonts w:ascii="Times New Roman" w:hAnsi="Times New Roman" w:cs="Times New Roman"/>
+          <w:sz w:val="24"/>
+          <w:szCs w:val="24"/>
+        </w:rPr>
+        <w:t>Copies of meeting minutes are attached in a separate zip file</w:t>
+      </w:r>
+      <w:r>
+        <w:rPr>
+          <w:rFonts w:ascii="Times New Roman" w:hAnsi="Times New Roman" w:cs="Times New Roman"/>
+          <w:sz w:val="24"/>
+          <w:szCs w:val="24"/>
+        </w:rPr>
+        <w:t xml:space="preserve"> </w:t>
+      </w:r>
+      <w:proofErr w:type="gramStart"/>
+      <w:r>
+        <w:rPr>
+          <w:rFonts w:ascii="Times New Roman" w:hAnsi="Times New Roman" w:cs="Times New Roman"/>
+          <w:sz w:val="24"/>
+          <w:szCs w:val="24"/>
+        </w:rPr>
+        <w:t>( Group</w:t>
+      </w:r>
+      <w:proofErr w:type="gramEnd"/>
+      <w:r>
+        <w:rPr>
+          <w:rFonts w:ascii="Times New Roman" w:hAnsi="Times New Roman" w:cs="Times New Roman"/>
+          <w:sz w:val="24"/>
+          <w:szCs w:val="24"/>
+        </w:rPr>
+        <w:t xml:space="preserve"> 1 Meeting Minutes.zip)</w:t>
+      </w:r>
+      <w:r>
+        <w:rPr>
+          <w:rFonts w:ascii="Times New Roman" w:hAnsi="Times New Roman" w:cs="Times New Roman"/>
+          <w:sz w:val="24"/>
+          <w:szCs w:val="24"/>
+        </w:rPr>
+        <w:t xml:space="preserve"> as Appendix.</w:t>
+      </w:r>
+    </w:p>
+    <w:p>
+      <w:pPr>
+        <w:spacing w:line="360" w:lineRule="auto"/>
+        <w:jc w:val="both"/>
+        <w:rPr>
+          <w:rFonts w:ascii="Times New Roman" w:hAnsi="Times New Roman" w:cs="Times New Roman"/>
+          <w:sz w:val="24"/>
+          <w:szCs w:val="24"/>
+        </w:rPr>
+      </w:pPr>
     </w:p>
     <w:tbl>
       <w:tblPr>
@@ -40379,16 +41283,6 @@
               </w:rPr>
               <w:t>Group meetings</w:t>
             </w:r>
-            <w:r>
-              <w:rPr>
-                <w:rFonts w:ascii="Times New Roman" w:hAnsi="Times New Roman" w:cs="Times New Roman"/>
-                <w:b/>
-                <w:bCs/>
-                <w:sz w:val="24"/>
-                <w:szCs w:val="24"/>
-              </w:rPr>
-              <w:t xml:space="preserve"> held</w:t>
-            </w:r>
           </w:p>
         </w:tc>
       </w:tr>
@@ -40557,7 +41451,6 @@
                 <w:sz w:val="24"/>
                 <w:szCs w:val="24"/>
               </w:rPr>
-              <w:lastRenderedPageBreak/>
               <w:t>-</w:t>
             </w:r>
           </w:p>
@@ -41073,9 +41966,9 @@
       </w:pPr>
     </w:p>
     <w:sectPr>
-      <w:headerReference w:type="default" r:id="rId48"/>
-      <w:footerReference w:type="default" r:id="rId49"/>
-      <w:headerReference w:type="first" r:id="rId50"/>
+      <w:headerReference w:type="default" r:id="rId49"/>
+      <w:footerReference w:type="default" r:id="rId50"/>
+      <w:headerReference w:type="first" r:id="rId51"/>
       <w:pgSz w:w="11906" w:h="16838"/>
       <w:pgMar w:top="1440" w:right="1440" w:bottom="1440" w:left="1440" w:header="708" w:footer="708" w:gutter="0"/>
       <w:pgNumType w:start="0"/>
@@ -41145,7 +42038,7 @@
           <w:rPr>
             <w:noProof/>
           </w:rPr>
-          <w:t>35</w:t>
+          <w:t>39</w:t>
         </w:r>
         <w:r>
           <w:rPr>
@@ -42877,7 +43770,7 @@
   <w:abstractNum w:abstractNumId="15" w15:restartNumberingAfterBreak="0">
     <w:nsid w:val="740F3413"/>
     <w:multiLevelType w:val="hybridMultilevel"/>
-    <w:tmpl w:val="690C6128"/>
+    <w:tmpl w:val="644E84C6"/>
     <w:lvl w:ilvl="0" w:tplc="08090001">
       <w:start w:val="1"/>
       <w:numFmt w:val="bullet"/>
@@ -44423,7 +45316,7 @@
 </file>
 
 <file path=customXml/itemProps1.xml><?xml version="1.0" encoding="utf-8"?>
-<ds:datastoreItem xmlns:ds="http://schemas.openxmlformats.org/officeDocument/2006/customXml" ds:itemID="{A2C70B06-74B7-4BFB-A151-C86B97CB2DBC}">
+<ds:datastoreItem xmlns:ds="http://schemas.openxmlformats.org/officeDocument/2006/customXml" ds:itemID="{EA059D38-B826-406D-A2A2-28A449D1B71F}">
   <ds:schemaRefs>
     <ds:schemaRef ds:uri="http://schemas.openxmlformats.org/officeDocument/2006/bibliography"/>
   </ds:schemaRefs>

</xml_diff>